<commit_message>
last update to the figures
</commit_message>
<xml_diff>
--- a/Manuscript Materials/AJPM/Figures/FigureA/FigureA.docx
+++ b/Manuscript Materials/AJPM/Figures/FigureA/FigureA.docx
@@ -28,18 +28,18 @@
         <mc:AlternateContent>
           <mc:Choice Requires="wpg">
             <w:drawing>
-              <wp:anchor distT="0" distB="0" distL="114300" distR="114300" simplePos="0" relativeHeight="251706368" behindDoc="0" locked="0" layoutInCell="1" allowOverlap="1" wp14:anchorId="37DCFED2" wp14:editId="2BD023A1">
+              <wp:anchor distT="0" distB="0" distL="114300" distR="114300" simplePos="0" relativeHeight="251708416" behindDoc="0" locked="0" layoutInCell="1" allowOverlap="1" wp14:anchorId="76F3B571" wp14:editId="62AEC475">
                 <wp:simplePos x="0" y="0"/>
                 <wp:positionH relativeFrom="column">
-                  <wp:posOffset>-277978</wp:posOffset>
+                  <wp:posOffset>-279520</wp:posOffset>
                 </wp:positionH>
                 <wp:positionV relativeFrom="paragraph">
-                  <wp:posOffset>-142646</wp:posOffset>
+                  <wp:posOffset>-140844</wp:posOffset>
                 </wp:positionV>
                 <wp:extent cx="7441565" cy="9310880"/>
                 <wp:effectExtent l="0" t="0" r="0" b="0"/>
                 <wp:wrapNone/>
-                <wp:docPr id="225161411" name="Group 38"/>
+                <wp:docPr id="103390625" name="Group 14"/>
                 <wp:cNvGraphicFramePr/>
                 <a:graphic xmlns:a="http://schemas.openxmlformats.org/drawingml/2006/main">
                   <a:graphicData uri="http://schemas.microsoft.com/office/word/2010/wordprocessingGroup">
@@ -54,7 +54,7 @@
                         </a:xfrm>
                       </wpg:grpSpPr>
                       <wpg:grpSp>
-                        <wpg:cNvPr id="762342505" name="Group 29"/>
+                        <wpg:cNvPr id="821893470" name="Group 38"/>
                         <wpg:cNvGrpSpPr/>
                         <wpg:grpSpPr>
                           <a:xfrm>
@@ -64,852 +64,864 @@
                             <a:chExt cx="7441565" cy="9310880"/>
                           </a:xfrm>
                         </wpg:grpSpPr>
-                        <wps:wsp>
-                          <wps:cNvPr id="210980894" name="TextBox 1"/>
-                          <wps:cNvSpPr txBox="1"/>
-                          <wps:spPr>
+                        <wpg:grpSp>
+                          <wpg:cNvPr id="502243814" name="Group 29"/>
+                          <wpg:cNvGrpSpPr/>
+                          <wpg:grpSpPr>
                             <a:xfrm>
                               <a:off x="0" y="0"/>
-                              <a:ext cx="7441565" cy="237490"/>
+                              <a:ext cx="7441565" cy="9310880"/>
+                              <a:chOff x="0" y="0"/>
+                              <a:chExt cx="7441565" cy="9310880"/>
+                            </a:xfrm>
+                          </wpg:grpSpPr>
+                          <wps:wsp>
+                            <wps:cNvPr id="495496593" name="TextBox 1"/>
+                            <wps:cNvSpPr txBox="1"/>
+                            <wps:spPr>
+                              <a:xfrm>
+                                <a:off x="0" y="0"/>
+                                <a:ext cx="7441565" cy="237490"/>
+                              </a:xfrm>
+                              <a:prstGeom prst="rect">
+                                <a:avLst/>
+                              </a:prstGeom>
+                              <a:noFill/>
+                            </wps:spPr>
+                            <wps:txbx>
+                              <w:txbxContent>
+                                <w:p>
+                                  <w:pPr>
+                                    <w:pStyle w:val="NormalWeb"/>
+                                    <w:spacing w:before="0" w:beforeAutospacing="0" w:after="0" w:afterAutospacing="0"/>
+                                    <w:rPr>
+                                      <w:rFonts w:eastAsiaTheme="minorEastAsia"/>
+                                      <w:bCs/>
+                                      <w:color w:val="000000" w:themeColor="text1"/>
+                                      <w:kern w:val="24"/>
+                                      <w:sz w:val="20"/>
+                                      <w:szCs w:val="20"/>
+                                    </w:rPr>
+                                  </w:pPr>
+                                  <w:r>
+                                    <w:rPr>
+                                      <w:b/>
+                                      <w:color w:val="000000" w:themeColor="text1"/>
+                                      <w:kern w:val="24"/>
+                                      <w:sz w:val="20"/>
+                                      <w:szCs w:val="20"/>
+                                    </w:rPr>
+                                    <w:t>Figure A</w:t>
+                                  </w:r>
+                                  <w:r>
+                                    <w:rPr>
+                                      <w:bCs/>
+                                      <w:color w:val="000000" w:themeColor="text1"/>
+                                      <w:kern w:val="24"/>
+                                      <w:sz w:val="20"/>
+                                      <w:szCs w:val="20"/>
+                                    </w:rPr>
+                                    <w:t>.</w:t>
+                                  </w:r>
+                                  <w:r>
+                                    <w:rPr>
+                                      <w:bCs/>
+                                      <w:color w:val="000000" w:themeColor="text1"/>
+                                      <w:kern w:val="24"/>
+                                      <w:sz w:val="20"/>
+                                      <w:szCs w:val="20"/>
+                                    </w:rPr>
+                                    <w:t xml:space="preserve">  </w:t>
+                                  </w:r>
+                                  <w:r>
+                                    <w:rPr>
+                                      <w:rFonts w:eastAsiaTheme="minorEastAsia" w:hint="eastAsia"/>
+                                      <w:bCs/>
+                                      <w:color w:val="000000" w:themeColor="text1"/>
+                                      <w:kern w:val="24"/>
+                                      <w:sz w:val="20"/>
+                                      <w:szCs w:val="20"/>
+                                    </w:rPr>
+                                    <w:t>A</w:t>
+                                  </w:r>
+                                  <w:r>
+                                    <w:rPr>
+                                      <w:bCs/>
+                                      <w:color w:val="000000" w:themeColor="text1"/>
+                                      <w:kern w:val="24"/>
+                                      <w:sz w:val="20"/>
+                                      <w:szCs w:val="20"/>
+                                    </w:rPr>
+                                    <w:t xml:space="preserve">ge distributions of </w:t>
+                                  </w:r>
+                                  <w:r>
+                                    <w:rPr>
+                                      <w:rFonts w:eastAsiaTheme="minorEastAsia" w:hint="eastAsia"/>
+                                      <w:bCs/>
+                                      <w:color w:val="000000" w:themeColor="text1"/>
+                                      <w:kern w:val="24"/>
+                                      <w:sz w:val="20"/>
+                                      <w:szCs w:val="20"/>
+                                    </w:rPr>
+                                    <w:t xml:space="preserve">patients who received one or more doses of HPV vaccine by </w:t>
+                                  </w:r>
+                                  <w:r>
+                                    <w:rPr>
+                                      <w:bCs/>
+                                      <w:color w:val="000000" w:themeColor="text1"/>
+                                      <w:kern w:val="24"/>
+                                      <w:sz w:val="20"/>
+                                      <w:szCs w:val="20"/>
+                                    </w:rPr>
+                                    <w:t>gender, race, and ethnicit</w:t>
+                                  </w:r>
+                                  <w:r>
+                                    <w:rPr>
+                                      <w:rFonts w:eastAsiaTheme="minorEastAsia" w:hint="eastAsia"/>
+                                      <w:bCs/>
+                                      <w:color w:val="000000" w:themeColor="text1"/>
+                                      <w:kern w:val="24"/>
+                                      <w:sz w:val="20"/>
+                                      <w:szCs w:val="20"/>
+                                    </w:rPr>
+                                    <w:t>y</w:t>
+                                  </w:r>
+                                  <w:r>
+                                    <w:rPr>
+                                      <w:bCs/>
+                                      <w:color w:val="000000" w:themeColor="text1"/>
+                                      <w:kern w:val="24"/>
+                                      <w:sz w:val="20"/>
+                                      <w:szCs w:val="20"/>
+                                    </w:rPr>
+                                    <w:t>.</w:t>
+                                  </w:r>
+                                </w:p>
+                              </w:txbxContent>
+                            </wps:txbx>
+                            <wps:bodyPr wrap="square" rtlCol="0">
+                              <a:spAutoFit/>
+                            </wps:bodyPr>
+                          </wps:wsp>
+                          <wps:wsp>
+                            <wps:cNvPr id="1423593533" name="TextBox 30"/>
+                            <wps:cNvSpPr txBox="1"/>
+                            <wps:spPr>
+                              <a:xfrm>
+                                <a:off x="276225" y="4433888"/>
+                                <a:ext cx="3200400" cy="310515"/>
+                              </a:xfrm>
+                              <a:prstGeom prst="rect">
+                                <a:avLst/>
+                              </a:prstGeom>
+                              <a:noFill/>
+                            </wps:spPr>
+                            <wps:txbx>
+                              <w:txbxContent>
+                                <w:p>
+                                  <w:pPr>
+                                    <w:pStyle w:val="NormalWeb"/>
+                                    <w:numPr>
+                                      <w:ilvl w:val="0"/>
+                                      <w:numId w:val="11"/>
+                                    </w:numPr>
+                                    <w:spacing w:before="0" w:beforeAutospacing="0" w:after="0" w:afterAutospacing="0"/>
+                                    <w:rPr>
+                                      <w:color w:val="000000" w:themeColor="text1"/>
+                                      <w:kern w:val="24"/>
+                                      <w:sz w:val="20"/>
+                                      <w:szCs w:val="22"/>
+                                    </w:rPr>
+                                  </w:pPr>
+                                  <w:r>
+                                    <w:rPr>
+                                      <w:rFonts w:hint="eastAsia"/>
+                                      <w:color w:val="000000" w:themeColor="text1"/>
+                                      <w:kern w:val="24"/>
+                                      <w:sz w:val="20"/>
+                                      <w:szCs w:val="22"/>
+                                    </w:rPr>
+                                    <w:t>Male</w:t>
+                                  </w:r>
+                                  <w:r>
+                                    <w:rPr>
+                                      <w:color w:val="000000" w:themeColor="text1"/>
+                                      <w:kern w:val="24"/>
+                                      <w:sz w:val="20"/>
+                                      <w:szCs w:val="22"/>
+                                    </w:rPr>
+                                    <w:t xml:space="preserve"> patients </w:t>
+                                  </w:r>
+                                  <w:r>
+                                    <w:rPr>
+                                      <w:rFonts w:eastAsiaTheme="minorEastAsia" w:hint="eastAsia"/>
+                                      <w:color w:val="000000" w:themeColor="text1"/>
+                                      <w:kern w:val="24"/>
+                                      <w:sz w:val="20"/>
+                                      <w:szCs w:val="22"/>
+                                    </w:rPr>
+                                    <w:t>with one or more HPV Vaccine doses</w:t>
+                                  </w:r>
+                                  <w:r>
+                                    <w:rPr>
+                                      <w:color w:val="000000" w:themeColor="text1"/>
+                                      <w:kern w:val="24"/>
+                                      <w:sz w:val="20"/>
+                                      <w:szCs w:val="22"/>
+                                    </w:rPr>
+                                    <w:t>.</w:t>
+                                  </w:r>
+                                </w:p>
+                              </w:txbxContent>
+                            </wps:txbx>
+                            <wps:bodyPr wrap="square" lIns="0" rIns="0" rtlCol="0">
+                              <a:noAutofit/>
+                            </wps:bodyPr>
+                          </wps:wsp>
+                          <wps:wsp>
+                            <wps:cNvPr id="116683609" name="TextBox 30"/>
+                            <wps:cNvSpPr txBox="1"/>
+                            <wps:spPr>
+                              <a:xfrm>
+                                <a:off x="276225" y="6767513"/>
+                                <a:ext cx="3200400" cy="310515"/>
+                              </a:xfrm>
+                              <a:prstGeom prst="rect">
+                                <a:avLst/>
+                              </a:prstGeom>
+                              <a:noFill/>
+                            </wps:spPr>
+                            <wps:txbx>
+                              <w:txbxContent>
+                                <w:p>
+                                  <w:pPr>
+                                    <w:pStyle w:val="NormalWeb"/>
+                                    <w:numPr>
+                                      <w:ilvl w:val="0"/>
+                                      <w:numId w:val="13"/>
+                                    </w:numPr>
+                                    <w:spacing w:before="0" w:beforeAutospacing="0" w:after="0" w:afterAutospacing="0"/>
+                                    <w:rPr>
+                                      <w:color w:val="000000" w:themeColor="text1"/>
+                                      <w:kern w:val="24"/>
+                                      <w:sz w:val="20"/>
+                                      <w:szCs w:val="22"/>
+                                    </w:rPr>
+                                  </w:pPr>
+                                  <w:r>
+                                    <w:rPr>
+                                      <w:color w:val="000000" w:themeColor="text1"/>
+                                      <w:kern w:val="24"/>
+                                      <w:sz w:val="20"/>
+                                      <w:szCs w:val="22"/>
+                                    </w:rPr>
+                                    <w:t xml:space="preserve">Black people </w:t>
+                                  </w:r>
+                                  <w:r>
+                                    <w:rPr>
+                                      <w:rFonts w:eastAsiaTheme="minorEastAsia" w:hint="eastAsia"/>
+                                      <w:color w:val="000000" w:themeColor="text1"/>
+                                      <w:kern w:val="24"/>
+                                      <w:sz w:val="20"/>
+                                      <w:szCs w:val="22"/>
+                                    </w:rPr>
+                                    <w:t>with one or more HPV Vaccine doses</w:t>
+                                  </w:r>
+                                  <w:r>
+                                    <w:rPr>
+                                      <w:color w:val="000000" w:themeColor="text1"/>
+                                      <w:kern w:val="24"/>
+                                      <w:sz w:val="20"/>
+                                      <w:szCs w:val="22"/>
+                                    </w:rPr>
+                                    <w:t>.</w:t>
+                                  </w:r>
+                                </w:p>
+                              </w:txbxContent>
+                            </wps:txbx>
+                            <wps:bodyPr wrap="square" lIns="0" rIns="0" rtlCol="0">
+                              <a:noAutofit/>
+                            </wps:bodyPr>
+                          </wps:wsp>
+                          <wps:wsp>
+                            <wps:cNvPr id="542367181" name="TextBox 30"/>
+                            <wps:cNvSpPr txBox="1"/>
+                            <wps:spPr>
+                              <a:xfrm>
+                                <a:off x="3562350" y="6767513"/>
+                                <a:ext cx="3200400" cy="310515"/>
+                              </a:xfrm>
+                              <a:prstGeom prst="rect">
+                                <a:avLst/>
+                              </a:prstGeom>
+                              <a:noFill/>
+                            </wps:spPr>
+                            <wps:txbx>
+                              <w:txbxContent>
+                                <w:p>
+                                  <w:pPr>
+                                    <w:pStyle w:val="NormalWeb"/>
+                                    <w:numPr>
+                                      <w:ilvl w:val="0"/>
+                                      <w:numId w:val="14"/>
+                                    </w:numPr>
+                                    <w:spacing w:before="0" w:beforeAutospacing="0" w:after="0" w:afterAutospacing="0"/>
+                                    <w:rPr>
+                                      <w:color w:val="000000" w:themeColor="text1"/>
+                                      <w:kern w:val="24"/>
+                                      <w:sz w:val="20"/>
+                                      <w:szCs w:val="22"/>
+                                    </w:rPr>
+                                  </w:pPr>
+                                  <w:r>
+                                    <w:rPr>
+                                      <w:color w:val="000000" w:themeColor="text1"/>
+                                      <w:kern w:val="24"/>
+                                      <w:sz w:val="20"/>
+                                      <w:szCs w:val="22"/>
+                                    </w:rPr>
+                                    <w:t xml:space="preserve">Asian people </w:t>
+                                  </w:r>
+                                  <w:r>
+                                    <w:rPr>
+                                      <w:rFonts w:eastAsiaTheme="minorEastAsia" w:hint="eastAsia"/>
+                                      <w:color w:val="000000" w:themeColor="text1"/>
+                                      <w:kern w:val="24"/>
+                                      <w:sz w:val="20"/>
+                                      <w:szCs w:val="22"/>
+                                    </w:rPr>
+                                    <w:t>with one or more HPV Vaccine doses</w:t>
+                                  </w:r>
+                                  <w:r>
+                                    <w:rPr>
+                                      <w:color w:val="000000" w:themeColor="text1"/>
+                                      <w:kern w:val="24"/>
+                                      <w:sz w:val="20"/>
+                                      <w:szCs w:val="22"/>
+                                    </w:rPr>
+                                    <w:t>.</w:t>
+                                  </w:r>
+                                </w:p>
+                              </w:txbxContent>
+                            </wps:txbx>
+                            <wps:bodyPr wrap="square" lIns="0" rIns="0" rtlCol="0">
+                              <a:noAutofit/>
+                            </wps:bodyPr>
+                          </wps:wsp>
+                          <wps:wsp>
+                            <wps:cNvPr id="1318095159" name="TextBox 30"/>
+                            <wps:cNvSpPr txBox="1"/>
+                            <wps:spPr>
+                              <a:xfrm>
+                                <a:off x="254277" y="9000365"/>
+                                <a:ext cx="3373755" cy="310515"/>
+                              </a:xfrm>
+                              <a:prstGeom prst="rect">
+                                <a:avLst/>
+                              </a:prstGeom>
+                              <a:noFill/>
+                            </wps:spPr>
+                            <wps:txbx>
+                              <w:txbxContent>
+                                <w:p>
+                                  <w:pPr>
+                                    <w:pStyle w:val="NormalWeb"/>
+                                    <w:numPr>
+                                      <w:ilvl w:val="0"/>
+                                      <w:numId w:val="15"/>
+                                    </w:numPr>
+                                    <w:spacing w:before="0" w:beforeAutospacing="0" w:after="0" w:afterAutospacing="0"/>
+                                    <w:rPr>
+                                      <w:color w:val="000000" w:themeColor="text1"/>
+                                      <w:kern w:val="24"/>
+                                      <w:sz w:val="20"/>
+                                      <w:szCs w:val="22"/>
+                                    </w:rPr>
+                                  </w:pPr>
+                                  <w:r>
+                                    <w:rPr>
+                                      <w:color w:val="000000" w:themeColor="text1"/>
+                                      <w:kern w:val="24"/>
+                                      <w:sz w:val="20"/>
+                                      <w:szCs w:val="22"/>
+                                    </w:rPr>
+                                    <w:t xml:space="preserve">Non-Hispanic people </w:t>
+                                  </w:r>
+                                  <w:r>
+                                    <w:rPr>
+                                      <w:rFonts w:eastAsiaTheme="minorEastAsia" w:hint="eastAsia"/>
+                                      <w:color w:val="000000" w:themeColor="text1"/>
+                                      <w:kern w:val="24"/>
+                                      <w:sz w:val="20"/>
+                                      <w:szCs w:val="22"/>
+                                    </w:rPr>
+                                    <w:t>with one or more HPV Vaccine doses</w:t>
+                                  </w:r>
+                                  <w:r>
+                                    <w:rPr>
+                                      <w:color w:val="000000" w:themeColor="text1"/>
+                                      <w:kern w:val="24"/>
+                                      <w:sz w:val="20"/>
+                                      <w:szCs w:val="22"/>
+                                    </w:rPr>
+                                    <w:t>.</w:t>
+                                  </w:r>
+                                </w:p>
+                              </w:txbxContent>
+                            </wps:txbx>
+                            <wps:bodyPr wrap="square" lIns="0" rIns="0" rtlCol="0">
+                              <a:noAutofit/>
+                            </wps:bodyPr>
+                          </wps:wsp>
+                          <wps:wsp>
+                            <wps:cNvPr id="233465419" name="TextBox 30"/>
+                            <wps:cNvSpPr txBox="1"/>
+                            <wps:spPr>
+                              <a:xfrm>
+                                <a:off x="3589061" y="9000365"/>
+                                <a:ext cx="3401060" cy="310515"/>
+                              </a:xfrm>
+                              <a:prstGeom prst="rect">
+                                <a:avLst/>
+                              </a:prstGeom>
+                              <a:noFill/>
+                            </wps:spPr>
+                            <wps:txbx>
+                              <w:txbxContent>
+                                <w:p>
+                                  <w:pPr>
+                                    <w:pStyle w:val="NormalWeb"/>
+                                    <w:numPr>
+                                      <w:ilvl w:val="0"/>
+                                      <w:numId w:val="16"/>
+                                    </w:numPr>
+                                    <w:spacing w:before="0" w:beforeAutospacing="0" w:after="0" w:afterAutospacing="0"/>
+                                    <w:rPr>
+                                      <w:color w:val="000000" w:themeColor="text1"/>
+                                      <w:kern w:val="24"/>
+                                      <w:sz w:val="20"/>
+                                      <w:szCs w:val="22"/>
+                                    </w:rPr>
+                                  </w:pPr>
+                                  <w:r>
+                                    <w:rPr>
+                                      <w:color w:val="000000" w:themeColor="text1"/>
+                                      <w:kern w:val="24"/>
+                                      <w:sz w:val="20"/>
+                                      <w:szCs w:val="22"/>
+                                    </w:rPr>
+                                    <w:t xml:space="preserve">Hispanic people </w:t>
+                                  </w:r>
+                                  <w:r>
+                                    <w:rPr>
+                                      <w:rFonts w:eastAsiaTheme="minorEastAsia" w:hint="eastAsia"/>
+                                      <w:color w:val="000000" w:themeColor="text1"/>
+                                      <w:kern w:val="24"/>
+                                      <w:sz w:val="20"/>
+                                      <w:szCs w:val="22"/>
+                                    </w:rPr>
+                                    <w:t>with one or more HPV Vaccine doses</w:t>
+                                  </w:r>
+                                  <w:r>
+                                    <w:rPr>
+                                      <w:color w:val="000000" w:themeColor="text1"/>
+                                      <w:kern w:val="24"/>
+                                      <w:sz w:val="20"/>
+                                      <w:szCs w:val="22"/>
+                                    </w:rPr>
+                                    <w:t>.</w:t>
+                                  </w:r>
+                                </w:p>
+                              </w:txbxContent>
+                            </wps:txbx>
+                            <wps:bodyPr wrap="square" lIns="0" rIns="0" rtlCol="0">
+                              <a:noAutofit/>
+                            </wps:bodyPr>
+                          </wps:wsp>
+                          <wps:wsp>
+                            <wps:cNvPr id="12413616" name="TextBox 30"/>
+                            <wps:cNvSpPr txBox="1"/>
+                            <wps:spPr>
+                              <a:xfrm>
+                                <a:off x="3567113" y="4433888"/>
+                                <a:ext cx="3200400" cy="310515"/>
+                              </a:xfrm>
+                              <a:prstGeom prst="rect">
+                                <a:avLst/>
+                              </a:prstGeom>
+                              <a:noFill/>
+                            </wps:spPr>
+                            <wps:txbx>
+                              <w:txbxContent>
+                                <w:p>
+                                  <w:pPr>
+                                    <w:pStyle w:val="NormalWeb"/>
+                                    <w:numPr>
+                                      <w:ilvl w:val="0"/>
+                                      <w:numId w:val="12"/>
+                                    </w:numPr>
+                                    <w:spacing w:before="0" w:beforeAutospacing="0" w:after="0" w:afterAutospacing="0"/>
+                                    <w:rPr>
+                                      <w:color w:val="000000" w:themeColor="text1"/>
+                                      <w:kern w:val="24"/>
+                                      <w:sz w:val="20"/>
+                                      <w:szCs w:val="22"/>
+                                    </w:rPr>
+                                  </w:pPr>
+                                  <w:r>
+                                    <w:rPr>
+                                      <w:rFonts w:hint="eastAsia"/>
+                                      <w:color w:val="000000" w:themeColor="text1"/>
+                                      <w:kern w:val="24"/>
+                                      <w:sz w:val="20"/>
+                                      <w:szCs w:val="22"/>
+                                    </w:rPr>
+                                    <w:t>White</w:t>
+                                  </w:r>
+                                  <w:r>
+                                    <w:rPr>
+                                      <w:color w:val="000000" w:themeColor="text1"/>
+                                      <w:kern w:val="24"/>
+                                      <w:sz w:val="20"/>
+                                      <w:szCs w:val="22"/>
+                                    </w:rPr>
+                                    <w:t xml:space="preserve"> people </w:t>
+                                  </w:r>
+                                  <w:r>
+                                    <w:rPr>
+                                      <w:rFonts w:eastAsiaTheme="minorEastAsia" w:hint="eastAsia"/>
+                                      <w:color w:val="000000" w:themeColor="text1"/>
+                                      <w:kern w:val="24"/>
+                                      <w:sz w:val="20"/>
+                                      <w:szCs w:val="22"/>
+                                    </w:rPr>
+                                    <w:t>with one or more HPV Vaccine doses</w:t>
+                                  </w:r>
+                                  <w:r>
+                                    <w:rPr>
+                                      <w:color w:val="000000" w:themeColor="text1"/>
+                                      <w:kern w:val="24"/>
+                                      <w:sz w:val="20"/>
+                                      <w:szCs w:val="22"/>
+                                    </w:rPr>
+                                    <w:t>.</w:t>
+                                  </w:r>
+                                </w:p>
+                              </w:txbxContent>
+                            </wps:txbx>
+                            <wps:bodyPr wrap="square" lIns="0" rIns="0" rtlCol="0">
+                              <a:noAutofit/>
+                            </wps:bodyPr>
+                          </wps:wsp>
+                          <wps:wsp>
+                            <wps:cNvPr id="2092886715" name="TextBox 30"/>
+                            <wps:cNvSpPr txBox="1"/>
+                            <wps:spPr>
+                              <a:xfrm>
+                                <a:off x="276225" y="2228850"/>
+                                <a:ext cx="3200400" cy="310515"/>
+                              </a:xfrm>
+                              <a:prstGeom prst="rect">
+                                <a:avLst/>
+                              </a:prstGeom>
+                              <a:noFill/>
+                            </wps:spPr>
+                            <wps:txbx>
+                              <w:txbxContent>
+                                <w:p>
+                                  <w:pPr>
+                                    <w:pStyle w:val="NormalWeb"/>
+                                    <w:numPr>
+                                      <w:ilvl w:val="0"/>
+                                      <w:numId w:val="10"/>
+                                    </w:numPr>
+                                    <w:spacing w:before="0" w:beforeAutospacing="0" w:after="0" w:afterAutospacing="0"/>
+                                    <w:rPr>
+                                      <w:color w:val="000000" w:themeColor="text1"/>
+                                      <w:kern w:val="24"/>
+                                      <w:sz w:val="20"/>
+                                      <w:szCs w:val="22"/>
+                                    </w:rPr>
+                                  </w:pPr>
+                                  <w:r>
+                                    <w:rPr>
+                                      <w:color w:val="000000" w:themeColor="text1"/>
+                                      <w:kern w:val="24"/>
+                                      <w:sz w:val="20"/>
+                                      <w:szCs w:val="22"/>
+                                    </w:rPr>
+                                    <w:t xml:space="preserve">All </w:t>
+                                  </w:r>
+                                  <w:r>
+                                    <w:rPr>
+                                      <w:color w:val="000000" w:themeColor="text1"/>
+                                      <w:kern w:val="24"/>
+                                      <w:sz w:val="20"/>
+                                      <w:szCs w:val="22"/>
+                                    </w:rPr>
+                                    <w:t xml:space="preserve">patients </w:t>
+                                  </w:r>
+                                  <w:r>
+                                    <w:rPr>
+                                      <w:rFonts w:eastAsiaTheme="minorEastAsia" w:hint="eastAsia"/>
+                                      <w:color w:val="000000" w:themeColor="text1"/>
+                                      <w:kern w:val="24"/>
+                                      <w:sz w:val="20"/>
+                                      <w:szCs w:val="22"/>
+                                    </w:rPr>
+                                    <w:t>with one or more HPV Vaccine doses</w:t>
+                                  </w:r>
+                                </w:p>
+                              </w:txbxContent>
+                            </wps:txbx>
+                            <wps:bodyPr wrap="square" lIns="0" rIns="0" rtlCol="0">
+                              <a:noAutofit/>
+                            </wps:bodyPr>
+                          </wps:wsp>
+                          <wps:wsp>
+                            <wps:cNvPr id="1687516277" name="TextBox 30"/>
+                            <wps:cNvSpPr txBox="1"/>
+                            <wps:spPr>
+                              <a:xfrm>
+                                <a:off x="3538538" y="2228850"/>
+                                <a:ext cx="3200400" cy="310515"/>
+                              </a:xfrm>
+                              <a:prstGeom prst="rect">
+                                <a:avLst/>
+                              </a:prstGeom>
+                              <a:noFill/>
+                            </wps:spPr>
+                            <wps:txbx>
+                              <w:txbxContent>
+                                <w:p>
+                                  <w:pPr>
+                                    <w:pStyle w:val="NormalWeb"/>
+                                    <w:numPr>
+                                      <w:ilvl w:val="0"/>
+                                      <w:numId w:val="9"/>
+                                    </w:numPr>
+                                    <w:spacing w:before="0" w:beforeAutospacing="0" w:after="0" w:afterAutospacing="0"/>
+                                    <w:rPr>
+                                      <w:color w:val="000000" w:themeColor="text1"/>
+                                      <w:kern w:val="24"/>
+                                      <w:sz w:val="20"/>
+                                      <w:szCs w:val="22"/>
+                                    </w:rPr>
+                                  </w:pPr>
+                                  <w:r>
+                                    <w:rPr>
+                                      <w:color w:val="000000" w:themeColor="text1"/>
+                                      <w:kern w:val="24"/>
+                                      <w:sz w:val="20"/>
+                                      <w:szCs w:val="22"/>
+                                    </w:rPr>
+                                    <w:t xml:space="preserve">Female patients </w:t>
+                                  </w:r>
+                                  <w:r>
+                                    <w:rPr>
+                                      <w:rFonts w:eastAsiaTheme="minorEastAsia" w:hint="eastAsia"/>
+                                      <w:color w:val="000000" w:themeColor="text1"/>
+                                      <w:kern w:val="24"/>
+                                      <w:sz w:val="20"/>
+                                      <w:szCs w:val="22"/>
+                                    </w:rPr>
+                                    <w:t>with one or more HPV Vaccine doses</w:t>
+                                  </w:r>
+                                  <w:r>
+                                    <w:rPr>
+                                      <w:color w:val="000000" w:themeColor="text1"/>
+                                      <w:kern w:val="24"/>
+                                      <w:sz w:val="20"/>
+                                      <w:szCs w:val="22"/>
+                                    </w:rPr>
+                                    <w:t>.</w:t>
+                                  </w:r>
+                                </w:p>
+                              </w:txbxContent>
+                            </wps:txbx>
+                            <wps:bodyPr wrap="square" lIns="0" rIns="0" rtlCol="0">
+                              <a:noAutofit/>
+                            </wps:bodyPr>
+                          </wps:wsp>
+                        </wpg:grpSp>
+                        <pic:pic xmlns:pic="http://schemas.openxmlformats.org/drawingml/2006/picture">
+                          <pic:nvPicPr>
+                            <pic:cNvPr id="1364768706" name="Picture 35" descr="A graph of age and age&#10;&#10;Description automatically generated"/>
+                            <pic:cNvPicPr>
+                              <a:picLocks noChangeAspect="1"/>
+                            </pic:cNvPicPr>
+                          </pic:nvPicPr>
+                          <pic:blipFill>
+                            <a:blip r:embed="rId6">
+                              <a:extLst>
+                                <a:ext uri="{28A0092B-C50C-407E-A947-70E740481C1C}">
+                                  <a14:useLocalDpi xmlns:a14="http://schemas.microsoft.com/office/drawing/2010/main" val="0"/>
+                                </a:ext>
+                              </a:extLst>
+                            </a:blip>
+                            <a:stretch>
+                              <a:fillRect/>
+                            </a:stretch>
+                          </pic:blipFill>
+                          <pic:spPr>
+                            <a:xfrm>
+                              <a:off x="552298" y="7000646"/>
+                              <a:ext cx="2743200" cy="2057400"/>
                             </a:xfrm>
                             <a:prstGeom prst="rect">
                               <a:avLst/>
                             </a:prstGeom>
-                            <a:noFill/>
-                          </wps:spPr>
-                          <wps:txbx>
-                            <w:txbxContent>
-                              <w:p>
-                                <w:pPr>
-                                  <w:pStyle w:val="NormalWeb"/>
-                                  <w:spacing w:before="0" w:beforeAutospacing="0" w:after="0" w:afterAutospacing="0"/>
-                                  <w:rPr>
-                                    <w:rFonts w:eastAsiaTheme="minorEastAsia" w:hint="eastAsia"/>
-                                    <w:bCs/>
-                                    <w:color w:val="000000" w:themeColor="text1"/>
-                                    <w:kern w:val="24"/>
-                                    <w:sz w:val="20"/>
-                                    <w:szCs w:val="20"/>
-                                  </w:rPr>
-                                </w:pPr>
-                                <w:r>
-                                  <w:rPr>
-                                    <w:b/>
-                                    <w:color w:val="000000" w:themeColor="text1"/>
-                                    <w:kern w:val="24"/>
-                                    <w:sz w:val="20"/>
-                                    <w:szCs w:val="20"/>
-                                  </w:rPr>
-                                  <w:t>Figure A</w:t>
-                                </w:r>
-                                <w:r>
-                                  <w:rPr>
-                                    <w:bCs/>
-                                    <w:color w:val="000000" w:themeColor="text1"/>
-                                    <w:kern w:val="24"/>
-                                    <w:sz w:val="20"/>
-                                    <w:szCs w:val="20"/>
-                                  </w:rPr>
-                                  <w:t>.</w:t>
-                                </w:r>
-                                <w:r>
-                                  <w:rPr>
-                                    <w:bCs/>
-                                    <w:color w:val="000000" w:themeColor="text1"/>
-                                    <w:kern w:val="24"/>
-                                    <w:sz w:val="20"/>
-                                    <w:szCs w:val="20"/>
-                                  </w:rPr>
-                                  <w:t xml:space="preserve">  </w:t>
-                                </w:r>
-                                <w:r>
-                                  <w:rPr>
-                                    <w:rFonts w:eastAsiaTheme="minorEastAsia" w:hint="eastAsia"/>
-                                    <w:bCs/>
-                                    <w:color w:val="000000" w:themeColor="text1"/>
-                                    <w:kern w:val="24"/>
-                                    <w:sz w:val="20"/>
-                                    <w:szCs w:val="20"/>
-                                  </w:rPr>
-                                  <w:t>A</w:t>
-                                </w:r>
-                                <w:r>
-                                  <w:rPr>
-                                    <w:bCs/>
-                                    <w:color w:val="000000" w:themeColor="text1"/>
-                                    <w:kern w:val="24"/>
-                                    <w:sz w:val="20"/>
-                                    <w:szCs w:val="20"/>
-                                  </w:rPr>
-                                  <w:t xml:space="preserve">ge distributions of </w:t>
-                                </w:r>
-                                <w:r>
-                                  <w:rPr>
-                                    <w:rFonts w:eastAsiaTheme="minorEastAsia" w:hint="eastAsia"/>
-                                    <w:bCs/>
-                                    <w:color w:val="000000" w:themeColor="text1"/>
-                                    <w:kern w:val="24"/>
-                                    <w:sz w:val="20"/>
-                                    <w:szCs w:val="20"/>
-                                  </w:rPr>
-                                  <w:t xml:space="preserve">patients who received one or more doses of HPV vaccine by </w:t>
-                                </w:r>
-                                <w:r>
-                                  <w:rPr>
-                                    <w:bCs/>
-                                    <w:color w:val="000000" w:themeColor="text1"/>
-                                    <w:kern w:val="24"/>
-                                    <w:sz w:val="20"/>
-                                    <w:szCs w:val="20"/>
-                                  </w:rPr>
-                                  <w:t>gender, race, and ethnicit</w:t>
-                                </w:r>
-                                <w:r>
-                                  <w:rPr>
-                                    <w:rFonts w:eastAsiaTheme="minorEastAsia" w:hint="eastAsia"/>
-                                    <w:bCs/>
-                                    <w:color w:val="000000" w:themeColor="text1"/>
-                                    <w:kern w:val="24"/>
-                                    <w:sz w:val="20"/>
-                                    <w:szCs w:val="20"/>
-                                  </w:rPr>
-                                  <w:t>y</w:t>
-                                </w:r>
-                                <w:r>
-                                  <w:rPr>
-                                    <w:bCs/>
-                                    <w:color w:val="000000" w:themeColor="text1"/>
-                                    <w:kern w:val="24"/>
-                                    <w:sz w:val="20"/>
-                                    <w:szCs w:val="20"/>
-                                  </w:rPr>
-                                  <w:t>.</w:t>
-                                </w:r>
-                              </w:p>
-                            </w:txbxContent>
-                          </wps:txbx>
-                          <wps:bodyPr wrap="square" rtlCol="0">
-                            <a:spAutoFit/>
-                          </wps:bodyPr>
-                        </wps:wsp>
-                        <wps:wsp>
-                          <wps:cNvPr id="476021830" name="TextBox 30"/>
-                          <wps:cNvSpPr txBox="1"/>
-                          <wps:spPr>
+                          </pic:spPr>
+                        </pic:pic>
+                        <pic:pic xmlns:pic="http://schemas.openxmlformats.org/drawingml/2006/picture">
+                          <pic:nvPicPr>
+                            <pic:cNvPr id="626990087" name="Picture 34" descr="A graph of a number of patients with hpv vaccine&#10;&#10;Description automatically generated"/>
+                            <pic:cNvPicPr>
+                              <a:picLocks noChangeAspect="1"/>
+                            </pic:cNvPicPr>
+                          </pic:nvPicPr>
+                          <pic:blipFill>
+                            <a:blip r:embed="rId7">
+                              <a:extLst>
+                                <a:ext uri="{28A0092B-C50C-407E-A947-70E740481C1C}">
+                                  <a14:useLocalDpi xmlns:a14="http://schemas.microsoft.com/office/drawing/2010/main" val="0"/>
+                                </a:ext>
+                              </a:extLst>
+                            </a:blip>
+                            <a:stretch>
+                              <a:fillRect/>
+                            </a:stretch>
+                          </pic:blipFill>
+                          <pic:spPr>
                             <a:xfrm>
-                              <a:off x="276225" y="4433888"/>
-                              <a:ext cx="3200400" cy="310515"/>
+                              <a:off x="552298" y="2428646"/>
+                              <a:ext cx="2743200" cy="2057400"/>
                             </a:xfrm>
                             <a:prstGeom prst="rect">
                               <a:avLst/>
                             </a:prstGeom>
-                            <a:noFill/>
-                          </wps:spPr>
-                          <wps:txbx>
-                            <w:txbxContent>
-                              <w:p>
-                                <w:pPr>
-                                  <w:pStyle w:val="NormalWeb"/>
-                                  <w:numPr>
-                                    <w:ilvl w:val="0"/>
-                                    <w:numId w:val="11"/>
-                                  </w:numPr>
-                                  <w:spacing w:before="0" w:beforeAutospacing="0" w:after="0" w:afterAutospacing="0"/>
-                                  <w:rPr>
-                                    <w:color w:val="000000" w:themeColor="text1"/>
-                                    <w:kern w:val="24"/>
-                                    <w:sz w:val="20"/>
-                                    <w:szCs w:val="22"/>
-                                  </w:rPr>
-                                </w:pPr>
-                                <w:r>
-                                  <w:rPr>
-                                    <w:rFonts w:hint="eastAsia"/>
-                                    <w:color w:val="000000" w:themeColor="text1"/>
-                                    <w:kern w:val="24"/>
-                                    <w:sz w:val="20"/>
-                                    <w:szCs w:val="22"/>
-                                  </w:rPr>
-                                  <w:t>Male</w:t>
-                                </w:r>
-                                <w:r>
-                                  <w:rPr>
-                                    <w:color w:val="000000" w:themeColor="text1"/>
-                                    <w:kern w:val="24"/>
-                                    <w:sz w:val="20"/>
-                                    <w:szCs w:val="22"/>
-                                  </w:rPr>
-                                  <w:t xml:space="preserve"> patients </w:t>
-                                </w:r>
-                                <w:r>
-                                  <w:rPr>
-                                    <w:rFonts w:eastAsiaTheme="minorEastAsia" w:hint="eastAsia"/>
-                                    <w:color w:val="000000" w:themeColor="text1"/>
-                                    <w:kern w:val="24"/>
-                                    <w:sz w:val="20"/>
-                                    <w:szCs w:val="22"/>
-                                  </w:rPr>
-                                  <w:t>with one or more HPV Vaccine doses</w:t>
-                                </w:r>
-                                <w:r>
-                                  <w:rPr>
-                                    <w:color w:val="000000" w:themeColor="text1"/>
-                                    <w:kern w:val="24"/>
-                                    <w:sz w:val="20"/>
-                                    <w:szCs w:val="22"/>
-                                  </w:rPr>
-                                  <w:t>.</w:t>
-                                </w:r>
-                              </w:p>
-                            </w:txbxContent>
-                          </wps:txbx>
-                          <wps:bodyPr wrap="square" lIns="0" rIns="0" rtlCol="0">
-                            <a:noAutofit/>
-                          </wps:bodyPr>
-                        </wps:wsp>
-                        <wps:wsp>
-                          <wps:cNvPr id="1797241507" name="TextBox 30"/>
-                          <wps:cNvSpPr txBox="1"/>
-                          <wps:spPr>
+                          </pic:spPr>
+                        </pic:pic>
+                        <pic:pic xmlns:pic="http://schemas.openxmlformats.org/drawingml/2006/picture">
+                          <pic:nvPicPr>
+                            <pic:cNvPr id="1279023802" name="Picture 32" descr="A graph of a number of patients with hpv vaccine&#10;&#10;Description automatically generated"/>
+                            <pic:cNvPicPr>
+                              <a:picLocks noChangeAspect="1"/>
+                            </pic:cNvPicPr>
+                          </pic:nvPicPr>
+                          <pic:blipFill>
+                            <a:blip r:embed="rId8">
+                              <a:extLst>
+                                <a:ext uri="{28A0092B-C50C-407E-A947-70E740481C1C}">
+                                  <a14:useLocalDpi xmlns:a14="http://schemas.microsoft.com/office/drawing/2010/main" val="0"/>
+                                </a:ext>
+                              </a:extLst>
+                            </a:blip>
+                            <a:stretch>
+                              <a:fillRect/>
+                            </a:stretch>
+                          </pic:blipFill>
+                          <pic:spPr>
                             <a:xfrm>
-                              <a:off x="276225" y="6767513"/>
-                              <a:ext cx="3200400" cy="310515"/>
+                              <a:off x="3661258" y="234086"/>
+                              <a:ext cx="2743200" cy="2057400"/>
                             </a:xfrm>
                             <a:prstGeom prst="rect">
                               <a:avLst/>
                             </a:prstGeom>
-                            <a:noFill/>
-                          </wps:spPr>
-                          <wps:txbx>
-                            <w:txbxContent>
-                              <w:p>
-                                <w:pPr>
-                                  <w:pStyle w:val="NormalWeb"/>
-                                  <w:numPr>
-                                    <w:ilvl w:val="0"/>
-                                    <w:numId w:val="13"/>
-                                  </w:numPr>
-                                  <w:spacing w:before="0" w:beforeAutospacing="0" w:after="0" w:afterAutospacing="0"/>
-                                  <w:rPr>
-                                    <w:color w:val="000000" w:themeColor="text1"/>
-                                    <w:kern w:val="24"/>
-                                    <w:sz w:val="20"/>
-                                    <w:szCs w:val="22"/>
-                                  </w:rPr>
-                                </w:pPr>
-                                <w:r>
-                                  <w:rPr>
-                                    <w:color w:val="000000" w:themeColor="text1"/>
-                                    <w:kern w:val="24"/>
-                                    <w:sz w:val="20"/>
-                                    <w:szCs w:val="22"/>
-                                  </w:rPr>
-                                  <w:t xml:space="preserve">Black people </w:t>
-                                </w:r>
-                                <w:r>
-                                  <w:rPr>
-                                    <w:rFonts w:eastAsiaTheme="minorEastAsia" w:hint="eastAsia"/>
-                                    <w:color w:val="000000" w:themeColor="text1"/>
-                                    <w:kern w:val="24"/>
-                                    <w:sz w:val="20"/>
-                                    <w:szCs w:val="22"/>
-                                  </w:rPr>
-                                  <w:t>with one or more HPV Vaccine doses</w:t>
-                                </w:r>
-                                <w:r>
-                                  <w:rPr>
-                                    <w:color w:val="000000" w:themeColor="text1"/>
-                                    <w:kern w:val="24"/>
-                                    <w:sz w:val="20"/>
-                                    <w:szCs w:val="22"/>
-                                  </w:rPr>
-                                  <w:t>.</w:t>
-                                </w:r>
-                              </w:p>
-                            </w:txbxContent>
-                          </wps:txbx>
-                          <wps:bodyPr wrap="square" lIns="0" rIns="0" rtlCol="0">
-                            <a:noAutofit/>
-                          </wps:bodyPr>
-                        </wps:wsp>
-                        <wps:wsp>
-                          <wps:cNvPr id="1818791060" name="TextBox 30"/>
-                          <wps:cNvSpPr txBox="1"/>
-                          <wps:spPr>
+                          </pic:spPr>
+                        </pic:pic>
+                        <pic:pic xmlns:pic="http://schemas.openxmlformats.org/drawingml/2006/picture">
+                          <pic:nvPicPr>
+                            <pic:cNvPr id="1411683470" name="Picture 36" descr="A graph of age at first hpv vaccine dose&#10;&#10;Description automatically generated"/>
+                            <pic:cNvPicPr>
+                              <a:picLocks noChangeAspect="1"/>
+                            </pic:cNvPicPr>
+                          </pic:nvPicPr>
+                          <pic:blipFill>
+                            <a:blip r:embed="rId9">
+                              <a:extLst>
+                                <a:ext uri="{28A0092B-C50C-407E-A947-70E740481C1C}">
+                                  <a14:useLocalDpi xmlns:a14="http://schemas.microsoft.com/office/drawing/2010/main" val="0"/>
+                                </a:ext>
+                              </a:extLst>
+                            </a:blip>
+                            <a:stretch>
+                              <a:fillRect/>
+                            </a:stretch>
+                          </pic:blipFill>
+                          <pic:spPr>
                             <a:xfrm>
-                              <a:off x="3562350" y="6767513"/>
-                              <a:ext cx="3200400" cy="310515"/>
+                              <a:off x="552298" y="234086"/>
+                              <a:ext cx="2743200" cy="2057400"/>
                             </a:xfrm>
                             <a:prstGeom prst="rect">
                               <a:avLst/>
                             </a:prstGeom>
-                            <a:noFill/>
-                          </wps:spPr>
-                          <wps:txbx>
-                            <w:txbxContent>
-                              <w:p>
-                                <w:pPr>
-                                  <w:pStyle w:val="NormalWeb"/>
-                                  <w:numPr>
-                                    <w:ilvl w:val="0"/>
-                                    <w:numId w:val="14"/>
-                                  </w:numPr>
-                                  <w:spacing w:before="0" w:beforeAutospacing="0" w:after="0" w:afterAutospacing="0"/>
-                                  <w:rPr>
-                                    <w:color w:val="000000" w:themeColor="text1"/>
-                                    <w:kern w:val="24"/>
-                                    <w:sz w:val="20"/>
-                                    <w:szCs w:val="22"/>
-                                  </w:rPr>
-                                </w:pPr>
-                                <w:r>
-                                  <w:rPr>
-                                    <w:color w:val="000000" w:themeColor="text1"/>
-                                    <w:kern w:val="24"/>
-                                    <w:sz w:val="20"/>
-                                    <w:szCs w:val="22"/>
-                                  </w:rPr>
-                                  <w:t xml:space="preserve">Asian people </w:t>
-                                </w:r>
-                                <w:r>
-                                  <w:rPr>
-                                    <w:rFonts w:eastAsiaTheme="minorEastAsia" w:hint="eastAsia"/>
-                                    <w:color w:val="000000" w:themeColor="text1"/>
-                                    <w:kern w:val="24"/>
-                                    <w:sz w:val="20"/>
-                                    <w:szCs w:val="22"/>
-                                  </w:rPr>
-                                  <w:t>with one or more HPV Vaccine doses</w:t>
-                                </w:r>
-                                <w:r>
-                                  <w:rPr>
-                                    <w:color w:val="000000" w:themeColor="text1"/>
-                                    <w:kern w:val="24"/>
-                                    <w:sz w:val="20"/>
-                                    <w:szCs w:val="22"/>
-                                  </w:rPr>
-                                  <w:t>.</w:t>
-                                </w:r>
-                              </w:p>
-                            </w:txbxContent>
-                          </wps:txbx>
-                          <wps:bodyPr wrap="square" lIns="0" rIns="0" rtlCol="0">
-                            <a:noAutofit/>
-                          </wps:bodyPr>
-                        </wps:wsp>
-                        <wps:wsp>
-                          <wps:cNvPr id="934893443" name="TextBox 30"/>
-                          <wps:cNvSpPr txBox="1"/>
-                          <wps:spPr>
+                          </pic:spPr>
+                        </pic:pic>
+                        <pic:pic xmlns:pic="http://schemas.openxmlformats.org/drawingml/2006/picture">
+                          <pic:nvPicPr>
+                            <pic:cNvPr id="1268171474" name="Picture 31" descr="A graph of a normal hpv vaccine&#10;&#10;Description automatically generated"/>
+                            <pic:cNvPicPr>
+                              <a:picLocks noChangeAspect="1"/>
+                            </pic:cNvPicPr>
+                          </pic:nvPicPr>
+                          <pic:blipFill>
+                            <a:blip r:embed="rId10">
+                              <a:extLst>
+                                <a:ext uri="{28A0092B-C50C-407E-A947-70E740481C1C}">
+                                  <a14:useLocalDpi xmlns:a14="http://schemas.microsoft.com/office/drawing/2010/main" val="0"/>
+                                </a:ext>
+                              </a:extLst>
+                            </a:blip>
+                            <a:stretch>
+                              <a:fillRect/>
+                            </a:stretch>
+                          </pic:blipFill>
+                          <pic:spPr>
                             <a:xfrm>
-                              <a:off x="254277" y="9000365"/>
-                              <a:ext cx="3373755" cy="310515"/>
+                              <a:off x="552298" y="4714646"/>
+                              <a:ext cx="2743200" cy="2057400"/>
                             </a:xfrm>
                             <a:prstGeom prst="rect">
                               <a:avLst/>
                             </a:prstGeom>
-                            <a:noFill/>
-                          </wps:spPr>
-                          <wps:txbx>
-                            <w:txbxContent>
-                              <w:p>
-                                <w:pPr>
-                                  <w:pStyle w:val="NormalWeb"/>
-                                  <w:numPr>
-                                    <w:ilvl w:val="0"/>
-                                    <w:numId w:val="15"/>
-                                  </w:numPr>
-                                  <w:spacing w:before="0" w:beforeAutospacing="0" w:after="0" w:afterAutospacing="0"/>
-                                  <w:rPr>
-                                    <w:color w:val="000000" w:themeColor="text1"/>
-                                    <w:kern w:val="24"/>
-                                    <w:sz w:val="20"/>
-                                    <w:szCs w:val="22"/>
-                                  </w:rPr>
-                                </w:pPr>
-                                <w:r>
-                                  <w:rPr>
-                                    <w:color w:val="000000" w:themeColor="text1"/>
-                                    <w:kern w:val="24"/>
-                                    <w:sz w:val="20"/>
-                                    <w:szCs w:val="22"/>
-                                  </w:rPr>
-                                  <w:t xml:space="preserve">Non-Hispanic people </w:t>
-                                </w:r>
-                                <w:r>
-                                  <w:rPr>
-                                    <w:rFonts w:eastAsiaTheme="minorEastAsia" w:hint="eastAsia"/>
-                                    <w:color w:val="000000" w:themeColor="text1"/>
-                                    <w:kern w:val="24"/>
-                                    <w:sz w:val="20"/>
-                                    <w:szCs w:val="22"/>
-                                  </w:rPr>
-                                  <w:t>with one or more HPV Vaccine doses</w:t>
-                                </w:r>
-                                <w:r>
-                                  <w:rPr>
-                                    <w:color w:val="000000" w:themeColor="text1"/>
-                                    <w:kern w:val="24"/>
-                                    <w:sz w:val="20"/>
-                                    <w:szCs w:val="22"/>
-                                  </w:rPr>
-                                  <w:t>.</w:t>
-                                </w:r>
-                              </w:p>
-                            </w:txbxContent>
-                          </wps:txbx>
-                          <wps:bodyPr wrap="square" lIns="0" rIns="0" rtlCol="0">
-                            <a:noAutofit/>
-                          </wps:bodyPr>
-                        </wps:wsp>
-                        <wps:wsp>
-                          <wps:cNvPr id="1071593055" name="TextBox 30"/>
-                          <wps:cNvSpPr txBox="1"/>
-                          <wps:spPr>
+                          </pic:spPr>
+                        </pic:pic>
+                        <pic:pic xmlns:pic="http://schemas.openxmlformats.org/drawingml/2006/picture">
+                          <pic:nvPicPr>
+                            <pic:cNvPr id="1121879180" name="Picture 33" descr="A graph of histopathology&#10;&#10;Description automatically generated"/>
+                            <pic:cNvPicPr>
+                              <a:picLocks noChangeAspect="1"/>
+                            </pic:cNvPicPr>
+                          </pic:nvPicPr>
+                          <pic:blipFill>
+                            <a:blip r:embed="rId11">
+                              <a:extLst>
+                                <a:ext uri="{28A0092B-C50C-407E-A947-70E740481C1C}">
+                                  <a14:useLocalDpi xmlns:a14="http://schemas.microsoft.com/office/drawing/2010/main" val="0"/>
+                                </a:ext>
+                              </a:extLst>
+                            </a:blip>
+                            <a:stretch>
+                              <a:fillRect/>
+                            </a:stretch>
+                          </pic:blipFill>
+                          <pic:spPr>
                             <a:xfrm>
-                              <a:off x="3589061" y="9000365"/>
-                              <a:ext cx="3401060" cy="310515"/>
+                              <a:off x="3661258" y="7000646"/>
+                              <a:ext cx="2743200" cy="2057400"/>
                             </a:xfrm>
                             <a:prstGeom prst="rect">
                               <a:avLst/>
                             </a:prstGeom>
-                            <a:noFill/>
-                          </wps:spPr>
-                          <wps:txbx>
-                            <w:txbxContent>
-                              <w:p>
-                                <w:pPr>
-                                  <w:pStyle w:val="NormalWeb"/>
-                                  <w:numPr>
-                                    <w:ilvl w:val="0"/>
-                                    <w:numId w:val="16"/>
-                                  </w:numPr>
-                                  <w:spacing w:before="0" w:beforeAutospacing="0" w:after="0" w:afterAutospacing="0"/>
-                                  <w:rPr>
-                                    <w:color w:val="000000" w:themeColor="text1"/>
-                                    <w:kern w:val="24"/>
-                                    <w:sz w:val="20"/>
-                                    <w:szCs w:val="22"/>
-                                  </w:rPr>
-                                </w:pPr>
-                                <w:r>
-                                  <w:rPr>
-                                    <w:color w:val="000000" w:themeColor="text1"/>
-                                    <w:kern w:val="24"/>
-                                    <w:sz w:val="20"/>
-                                    <w:szCs w:val="22"/>
-                                  </w:rPr>
-                                  <w:t xml:space="preserve">Hispanic people </w:t>
-                                </w:r>
-                                <w:r>
-                                  <w:rPr>
-                                    <w:rFonts w:eastAsiaTheme="minorEastAsia" w:hint="eastAsia"/>
-                                    <w:color w:val="000000" w:themeColor="text1"/>
-                                    <w:kern w:val="24"/>
-                                    <w:sz w:val="20"/>
-                                    <w:szCs w:val="22"/>
-                                  </w:rPr>
-                                  <w:t>with one or more HPV Vaccine doses</w:t>
-                                </w:r>
-                                <w:r>
-                                  <w:rPr>
-                                    <w:color w:val="000000" w:themeColor="text1"/>
-                                    <w:kern w:val="24"/>
-                                    <w:sz w:val="20"/>
-                                    <w:szCs w:val="22"/>
-                                  </w:rPr>
-                                  <w:t>.</w:t>
-                                </w:r>
-                              </w:p>
-                            </w:txbxContent>
-                          </wps:txbx>
-                          <wps:bodyPr wrap="square" lIns="0" rIns="0" rtlCol="0">
-                            <a:noAutofit/>
-                          </wps:bodyPr>
-                        </wps:wsp>
-                        <wps:wsp>
-                          <wps:cNvPr id="1152166314" name="TextBox 30"/>
-                          <wps:cNvSpPr txBox="1"/>
-                          <wps:spPr>
-                            <a:xfrm>
-                              <a:off x="3567113" y="4433888"/>
-                              <a:ext cx="3200400" cy="310515"/>
-                            </a:xfrm>
-                            <a:prstGeom prst="rect">
-                              <a:avLst/>
-                            </a:prstGeom>
-                            <a:noFill/>
-                          </wps:spPr>
-                          <wps:txbx>
-                            <w:txbxContent>
-                              <w:p>
-                                <w:pPr>
-                                  <w:pStyle w:val="NormalWeb"/>
-                                  <w:numPr>
-                                    <w:ilvl w:val="0"/>
-                                    <w:numId w:val="12"/>
-                                  </w:numPr>
-                                  <w:spacing w:before="0" w:beforeAutospacing="0" w:after="0" w:afterAutospacing="0"/>
-                                  <w:rPr>
-                                    <w:color w:val="000000" w:themeColor="text1"/>
-                                    <w:kern w:val="24"/>
-                                    <w:sz w:val="20"/>
-                                    <w:szCs w:val="22"/>
-                                  </w:rPr>
-                                </w:pPr>
-                                <w:r>
-                                  <w:rPr>
-                                    <w:rFonts w:hint="eastAsia"/>
-                                    <w:color w:val="000000" w:themeColor="text1"/>
-                                    <w:kern w:val="24"/>
-                                    <w:sz w:val="20"/>
-                                    <w:szCs w:val="22"/>
-                                  </w:rPr>
-                                  <w:t>White</w:t>
-                                </w:r>
-                                <w:r>
-                                  <w:rPr>
-                                    <w:color w:val="000000" w:themeColor="text1"/>
-                                    <w:kern w:val="24"/>
-                                    <w:sz w:val="20"/>
-                                    <w:szCs w:val="22"/>
-                                  </w:rPr>
-                                  <w:t xml:space="preserve"> people </w:t>
-                                </w:r>
-                                <w:r>
-                                  <w:rPr>
-                                    <w:rFonts w:eastAsiaTheme="minorEastAsia" w:hint="eastAsia"/>
-                                    <w:color w:val="000000" w:themeColor="text1"/>
-                                    <w:kern w:val="24"/>
-                                    <w:sz w:val="20"/>
-                                    <w:szCs w:val="22"/>
-                                  </w:rPr>
-                                  <w:t>with one or more HPV Vaccine doses</w:t>
-                                </w:r>
-                                <w:r>
-                                  <w:rPr>
-                                    <w:color w:val="000000" w:themeColor="text1"/>
-                                    <w:kern w:val="24"/>
-                                    <w:sz w:val="20"/>
-                                    <w:szCs w:val="22"/>
-                                  </w:rPr>
-                                  <w:t>.</w:t>
-                                </w:r>
-                              </w:p>
-                            </w:txbxContent>
-                          </wps:txbx>
-                          <wps:bodyPr wrap="square" lIns="0" rIns="0" rtlCol="0">
-                            <a:noAutofit/>
-                          </wps:bodyPr>
-                        </wps:wsp>
-                        <wps:wsp>
-                          <wps:cNvPr id="955375184" name="TextBox 30"/>
-                          <wps:cNvSpPr txBox="1"/>
-                          <wps:spPr>
-                            <a:xfrm>
-                              <a:off x="276225" y="2228850"/>
-                              <a:ext cx="3200400" cy="310515"/>
-                            </a:xfrm>
-                            <a:prstGeom prst="rect">
-                              <a:avLst/>
-                            </a:prstGeom>
-                            <a:noFill/>
-                          </wps:spPr>
-                          <wps:txbx>
-                            <w:txbxContent>
-                              <w:p>
-                                <w:pPr>
-                                  <w:pStyle w:val="NormalWeb"/>
-                                  <w:numPr>
-                                    <w:ilvl w:val="0"/>
-                                    <w:numId w:val="10"/>
-                                  </w:numPr>
-                                  <w:spacing w:before="0" w:beforeAutospacing="0" w:after="0" w:afterAutospacing="0"/>
-                                  <w:rPr>
-                                    <w:color w:val="000000" w:themeColor="text1"/>
-                                    <w:kern w:val="24"/>
-                                    <w:sz w:val="20"/>
-                                    <w:szCs w:val="22"/>
-                                  </w:rPr>
-                                </w:pPr>
-                                <w:r>
-                                  <w:rPr>
-                                    <w:color w:val="000000" w:themeColor="text1"/>
-                                    <w:kern w:val="24"/>
-                                    <w:sz w:val="20"/>
-                                    <w:szCs w:val="22"/>
-                                  </w:rPr>
-                                  <w:t xml:space="preserve">All </w:t>
-                                </w:r>
-                                <w:r>
-                                  <w:rPr>
-                                    <w:color w:val="000000" w:themeColor="text1"/>
-                                    <w:kern w:val="24"/>
-                                    <w:sz w:val="20"/>
-                                    <w:szCs w:val="22"/>
-                                  </w:rPr>
-                                  <w:t xml:space="preserve">patients </w:t>
-                                </w:r>
-                                <w:r>
-                                  <w:rPr>
-                                    <w:rFonts w:eastAsiaTheme="minorEastAsia" w:hint="eastAsia"/>
-                                    <w:color w:val="000000" w:themeColor="text1"/>
-                                    <w:kern w:val="24"/>
-                                    <w:sz w:val="20"/>
-                                    <w:szCs w:val="22"/>
-                                  </w:rPr>
-                                  <w:t>with one or more HPV Vaccine doses</w:t>
-                                </w:r>
-                              </w:p>
-                            </w:txbxContent>
-                          </wps:txbx>
-                          <wps:bodyPr wrap="square" lIns="0" rIns="0" rtlCol="0">
-                            <a:noAutofit/>
-                          </wps:bodyPr>
-                        </wps:wsp>
-                        <wps:wsp>
-                          <wps:cNvPr id="1288833877" name="TextBox 30"/>
-                          <wps:cNvSpPr txBox="1"/>
-                          <wps:spPr>
-                            <a:xfrm>
-                              <a:off x="3538538" y="2228850"/>
-                              <a:ext cx="3200400" cy="310515"/>
-                            </a:xfrm>
-                            <a:prstGeom prst="rect">
-                              <a:avLst/>
-                            </a:prstGeom>
-                            <a:noFill/>
-                          </wps:spPr>
-                          <wps:txbx>
-                            <w:txbxContent>
-                              <w:p>
-                                <w:pPr>
-                                  <w:pStyle w:val="NormalWeb"/>
-                                  <w:numPr>
-                                    <w:ilvl w:val="0"/>
-                                    <w:numId w:val="9"/>
-                                  </w:numPr>
-                                  <w:spacing w:before="0" w:beforeAutospacing="0" w:after="0" w:afterAutospacing="0"/>
-                                  <w:rPr>
-                                    <w:color w:val="000000" w:themeColor="text1"/>
-                                    <w:kern w:val="24"/>
-                                    <w:sz w:val="20"/>
-                                    <w:szCs w:val="22"/>
-                                  </w:rPr>
-                                </w:pPr>
-                                <w:r>
-                                  <w:rPr>
-                                    <w:color w:val="000000" w:themeColor="text1"/>
-                                    <w:kern w:val="24"/>
-                                    <w:sz w:val="20"/>
-                                    <w:szCs w:val="22"/>
-                                  </w:rPr>
-                                  <w:t xml:space="preserve">Female patients </w:t>
-                                </w:r>
-                                <w:r>
-                                  <w:rPr>
-                                    <w:rFonts w:eastAsiaTheme="minorEastAsia" w:hint="eastAsia"/>
-                                    <w:color w:val="000000" w:themeColor="text1"/>
-                                    <w:kern w:val="24"/>
-                                    <w:sz w:val="20"/>
-                                    <w:szCs w:val="22"/>
-                                  </w:rPr>
-                                  <w:t>with one or more HPV Vaccine doses</w:t>
-                                </w:r>
-                                <w:r>
-                                  <w:rPr>
-                                    <w:color w:val="000000" w:themeColor="text1"/>
-                                    <w:kern w:val="24"/>
-                                    <w:sz w:val="20"/>
-                                    <w:szCs w:val="22"/>
-                                  </w:rPr>
-                                  <w:t>.</w:t>
-                                </w:r>
-                              </w:p>
-                            </w:txbxContent>
-                          </wps:txbx>
-                          <wps:bodyPr wrap="square" lIns="0" rIns="0" rtlCol="0">
-                            <a:noAutofit/>
-                          </wps:bodyPr>
-                        </wps:wsp>
+                          </pic:spPr>
+                        </pic:pic>
                       </wpg:grpSp>
                       <pic:pic xmlns:pic="http://schemas.openxmlformats.org/drawingml/2006/picture">
                         <pic:nvPicPr>
-                          <pic:cNvPr id="414003240" name="Picture 35" descr="A graph of age and age&#10;&#10;Description automatically generated"/>
-                          <pic:cNvPicPr>
-                            <a:picLocks noChangeAspect="1"/>
-                          </pic:cNvPicPr>
-                        </pic:nvPicPr>
-                        <pic:blipFill>
-                          <a:blip r:embed="rId6">
-                            <a:extLst>
-                              <a:ext uri="{28A0092B-C50C-407E-A947-70E740481C1C}">
-                                <a14:useLocalDpi xmlns:a14="http://schemas.microsoft.com/office/drawing/2010/main" val="0"/>
-                              </a:ext>
-                            </a:extLst>
-                          </a:blip>
-                          <a:stretch>
-                            <a:fillRect/>
-                          </a:stretch>
-                        </pic:blipFill>
-                        <pic:spPr>
-                          <a:xfrm>
-                            <a:off x="552298" y="7000646"/>
-                            <a:ext cx="2743200" cy="2057400"/>
-                          </a:xfrm>
-                          <a:prstGeom prst="rect">
-                            <a:avLst/>
-                          </a:prstGeom>
-                        </pic:spPr>
-                      </pic:pic>
-                      <pic:pic xmlns:pic="http://schemas.openxmlformats.org/drawingml/2006/picture">
-                        <pic:nvPicPr>
-                          <pic:cNvPr id="1859546506" name="Picture 34" descr="A graph of a number of patients with hpv vaccine&#10;&#10;Description automatically generated"/>
-                          <pic:cNvPicPr>
-                            <a:picLocks noChangeAspect="1"/>
-                          </pic:cNvPicPr>
-                        </pic:nvPicPr>
-                        <pic:blipFill>
-                          <a:blip r:embed="rId7">
-                            <a:extLst>
-                              <a:ext uri="{28A0092B-C50C-407E-A947-70E740481C1C}">
-                                <a14:useLocalDpi xmlns:a14="http://schemas.microsoft.com/office/drawing/2010/main" val="0"/>
-                              </a:ext>
-                            </a:extLst>
-                          </a:blip>
-                          <a:stretch>
-                            <a:fillRect/>
-                          </a:stretch>
-                        </pic:blipFill>
-                        <pic:spPr>
-                          <a:xfrm>
-                            <a:off x="552298" y="2428646"/>
-                            <a:ext cx="2743200" cy="2057400"/>
-                          </a:xfrm>
-                          <a:prstGeom prst="rect">
-                            <a:avLst/>
-                          </a:prstGeom>
-                        </pic:spPr>
-                      </pic:pic>
-                      <pic:pic xmlns:pic="http://schemas.openxmlformats.org/drawingml/2006/picture">
-                        <pic:nvPicPr>
-                          <pic:cNvPr id="794900068" name="Picture 30" descr="A graph of a number of patients with hpv vaccine&#10;&#10;Description automatically generated"/>
-                          <pic:cNvPicPr>
-                            <a:picLocks noChangeAspect="1"/>
-                          </pic:cNvPicPr>
-                        </pic:nvPicPr>
-                        <pic:blipFill>
-                          <a:blip r:embed="rId8">
-                            <a:extLst>
-                              <a:ext uri="{28A0092B-C50C-407E-A947-70E740481C1C}">
-                                <a14:useLocalDpi xmlns:a14="http://schemas.microsoft.com/office/drawing/2010/main" val="0"/>
-                              </a:ext>
-                            </a:extLst>
-                          </a:blip>
-                          <a:stretch>
-                            <a:fillRect/>
-                          </a:stretch>
-                        </pic:blipFill>
-                        <pic:spPr>
-                          <a:xfrm>
-                            <a:off x="3661258" y="4714646"/>
-                            <a:ext cx="2743200" cy="2057400"/>
-                          </a:xfrm>
-                          <a:prstGeom prst="rect">
-                            <a:avLst/>
-                          </a:prstGeom>
-                        </pic:spPr>
-                      </pic:pic>
-                      <pic:pic xmlns:pic="http://schemas.openxmlformats.org/drawingml/2006/picture">
-                        <pic:nvPicPr>
-                          <pic:cNvPr id="915691684" name="Picture 32" descr="A graph of a number of patients with hpv vaccine&#10;&#10;Description automatically generated"/>
-                          <pic:cNvPicPr>
-                            <a:picLocks noChangeAspect="1"/>
-                          </pic:cNvPicPr>
-                        </pic:nvPicPr>
-                        <pic:blipFill>
-                          <a:blip r:embed="rId9">
-                            <a:extLst>
-                              <a:ext uri="{28A0092B-C50C-407E-A947-70E740481C1C}">
-                                <a14:useLocalDpi xmlns:a14="http://schemas.microsoft.com/office/drawing/2010/main" val="0"/>
-                              </a:ext>
-                            </a:extLst>
-                          </a:blip>
-                          <a:stretch>
-                            <a:fillRect/>
-                          </a:stretch>
-                        </pic:blipFill>
-                        <pic:spPr>
-                          <a:xfrm>
-                            <a:off x="3661258" y="234086"/>
-                            <a:ext cx="2743200" cy="2057400"/>
-                          </a:xfrm>
-                          <a:prstGeom prst="rect">
-                            <a:avLst/>
-                          </a:prstGeom>
-                        </pic:spPr>
-                      </pic:pic>
-                      <pic:pic xmlns:pic="http://schemas.openxmlformats.org/drawingml/2006/picture">
-                        <pic:nvPicPr>
-                          <pic:cNvPr id="1070982883" name="Picture 36" descr="A graph of age at first hpv vaccine dose&#10;&#10;Description automatically generated"/>
-                          <pic:cNvPicPr>
-                            <a:picLocks noChangeAspect="1"/>
-                          </pic:cNvPicPr>
-                        </pic:nvPicPr>
-                        <pic:blipFill>
-                          <a:blip r:embed="rId10">
-                            <a:extLst>
-                              <a:ext uri="{28A0092B-C50C-407E-A947-70E740481C1C}">
-                                <a14:useLocalDpi xmlns:a14="http://schemas.microsoft.com/office/drawing/2010/main" val="0"/>
-                              </a:ext>
-                            </a:extLst>
-                          </a:blip>
-                          <a:stretch>
-                            <a:fillRect/>
-                          </a:stretch>
-                        </pic:blipFill>
-                        <pic:spPr>
-                          <a:xfrm>
-                            <a:off x="552298" y="234086"/>
-                            <a:ext cx="2743200" cy="2057400"/>
-                          </a:xfrm>
-                          <a:prstGeom prst="rect">
-                            <a:avLst/>
-                          </a:prstGeom>
-                        </pic:spPr>
-                      </pic:pic>
-                      <pic:pic xmlns:pic="http://schemas.openxmlformats.org/drawingml/2006/picture">
-                        <pic:nvPicPr>
-                          <pic:cNvPr id="311757675" name="Picture 31" descr="A graph of a normal hpv vaccine&#10;&#10;Description automatically generated"/>
-                          <pic:cNvPicPr>
-                            <a:picLocks noChangeAspect="1"/>
-                          </pic:cNvPicPr>
-                        </pic:nvPicPr>
-                        <pic:blipFill>
-                          <a:blip r:embed="rId11">
-                            <a:extLst>
-                              <a:ext uri="{28A0092B-C50C-407E-A947-70E740481C1C}">
-                                <a14:useLocalDpi xmlns:a14="http://schemas.microsoft.com/office/drawing/2010/main" val="0"/>
-                              </a:ext>
-                            </a:extLst>
-                          </a:blip>
-                          <a:stretch>
-                            <a:fillRect/>
-                          </a:stretch>
-                        </pic:blipFill>
-                        <pic:spPr>
-                          <a:xfrm>
-                            <a:off x="552298" y="4714646"/>
-                            <a:ext cx="2743200" cy="2057400"/>
-                          </a:xfrm>
-                          <a:prstGeom prst="rect">
-                            <a:avLst/>
-                          </a:prstGeom>
-                        </pic:spPr>
-                      </pic:pic>
-                      <pic:pic xmlns:pic="http://schemas.openxmlformats.org/drawingml/2006/picture">
-                        <pic:nvPicPr>
-                          <pic:cNvPr id="749100307" name="Picture 33" descr="A graph of histopathology&#10;&#10;Description automatically generated"/>
+                          <pic:cNvPr id="1613021783" name="Picture 13"/>
                           <pic:cNvPicPr>
                             <a:picLocks noChangeAspect="1"/>
                           </pic:cNvPicPr>
@@ -928,7 +940,7 @@
                         </pic:blipFill>
                         <pic:spPr>
                           <a:xfrm>
-                            <a:off x="3661258" y="7000646"/>
+                            <a:off x="3661933" y="2426844"/>
                             <a:ext cx="2743200" cy="2057400"/>
                           </a:xfrm>
                           <a:prstGeom prst="rect">
@@ -938,7 +950,7 @@
                       </pic:pic>
                       <pic:pic xmlns:pic="http://schemas.openxmlformats.org/drawingml/2006/picture">
                         <pic:nvPicPr>
-                          <pic:cNvPr id="1587219544" name="Picture 37" descr="A graph of a number of patients with hpv vaccine&#10;&#10;Description automatically generated"/>
+                          <pic:cNvPr id="122641773" name="Picture 12"/>
                           <pic:cNvPicPr>
                             <a:picLocks noChangeAspect="1"/>
                           </pic:cNvPicPr>
@@ -957,7 +969,7 @@
                         </pic:blipFill>
                         <pic:spPr>
                           <a:xfrm>
-                            <a:off x="3661258" y="2428646"/>
+                            <a:off x="3661933" y="4715011"/>
                             <a:ext cx="2743200" cy="2057400"/>
                           </a:xfrm>
                           <a:prstGeom prst="rect">
@@ -973,588 +985,590 @@
           </mc:Choice>
           <mc:Fallback>
             <w:pict>
-              <v:group w14:anchorId="37DCFED2" id="Group 38" o:spid="_x0000_s1026" style="position:absolute;margin-left:-21.9pt;margin-top:-11.25pt;width:585.95pt;height:733.15pt;z-index:251706368" coordsize="74415,93108" o:gfxdata="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">
-                <v:group id="Group 29" o:spid="_x0000_s1027" style="position:absolute;width:74415;height:93108" coordsize="74415,93108" o:gfxdata="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">
-                  <v:shapetype id="_x0000_t202" coordsize="21600,21600" o:spt="202" path="m,l,21600r21600,l21600,xe">
+              <v:group w14:anchorId="76F3B571" id="Group 14" o:spid="_x0000_s1026" style="position:absolute;margin-left:-22pt;margin-top:-11.1pt;width:585.95pt;height:733.15pt;z-index:251708416" coordsize="74415,93108" o:gfxdata="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">
+                <v:group id="Group 38" o:spid="_x0000_s1027" style="position:absolute;width:74415;height:93108" coordsize="74415,93108" o:gfxdata="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">
+                  <v:group id="Group 29" o:spid="_x0000_s1028" style="position:absolute;width:74415;height:93108" coordsize="74415,93108" o:gfxdata="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">
+                    <v:shapetype id="_x0000_t202" coordsize="21600,21600" o:spt="202" path="m,l,21600r21600,l21600,xe">
+                      <v:stroke joinstyle="miter"/>
+                      <v:path gradientshapeok="t" o:connecttype="rect"/>
+                    </v:shapetype>
+                    <v:shape id="TextBox 1" o:spid="_x0000_s1029" type="#_x0000_t202" style="position:absolute;width:74415;height:2374;visibility:visible;mso-wrap-style:square;v-text-anchor:top" o:gfxdata="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" filled="f" stroked="f">
+                      <v:textbox style="mso-fit-shape-to-text:t">
+                        <w:txbxContent>
+                          <w:p>
+                            <w:pPr>
+                              <w:pStyle w:val="NormalWeb"/>
+                              <w:spacing w:before="0" w:beforeAutospacing="0" w:after="0" w:afterAutospacing="0"/>
+                              <w:rPr>
+                                <w:rFonts w:eastAsiaTheme="minorEastAsia"/>
+                                <w:bCs/>
+                                <w:color w:val="000000" w:themeColor="text1"/>
+                                <w:kern w:val="24"/>
+                                <w:sz w:val="20"/>
+                                <w:szCs w:val="20"/>
+                              </w:rPr>
+                            </w:pPr>
+                            <w:r>
+                              <w:rPr>
+                                <w:b/>
+                                <w:color w:val="000000" w:themeColor="text1"/>
+                                <w:kern w:val="24"/>
+                                <w:sz w:val="20"/>
+                                <w:szCs w:val="20"/>
+                              </w:rPr>
+                              <w:t>Figure A</w:t>
+                            </w:r>
+                            <w:r>
+                              <w:rPr>
+                                <w:bCs/>
+                                <w:color w:val="000000" w:themeColor="text1"/>
+                                <w:kern w:val="24"/>
+                                <w:sz w:val="20"/>
+                                <w:szCs w:val="20"/>
+                              </w:rPr>
+                              <w:t>.</w:t>
+                            </w:r>
+                            <w:r>
+                              <w:rPr>
+                                <w:bCs/>
+                                <w:color w:val="000000" w:themeColor="text1"/>
+                                <w:kern w:val="24"/>
+                                <w:sz w:val="20"/>
+                                <w:szCs w:val="20"/>
+                              </w:rPr>
+                              <w:t xml:space="preserve">  </w:t>
+                            </w:r>
+                            <w:r>
+                              <w:rPr>
+                                <w:rFonts w:eastAsiaTheme="minorEastAsia" w:hint="eastAsia"/>
+                                <w:bCs/>
+                                <w:color w:val="000000" w:themeColor="text1"/>
+                                <w:kern w:val="24"/>
+                                <w:sz w:val="20"/>
+                                <w:szCs w:val="20"/>
+                              </w:rPr>
+                              <w:t>A</w:t>
+                            </w:r>
+                            <w:r>
+                              <w:rPr>
+                                <w:bCs/>
+                                <w:color w:val="000000" w:themeColor="text1"/>
+                                <w:kern w:val="24"/>
+                                <w:sz w:val="20"/>
+                                <w:szCs w:val="20"/>
+                              </w:rPr>
+                              <w:t xml:space="preserve">ge distributions of </w:t>
+                            </w:r>
+                            <w:r>
+                              <w:rPr>
+                                <w:rFonts w:eastAsiaTheme="minorEastAsia" w:hint="eastAsia"/>
+                                <w:bCs/>
+                                <w:color w:val="000000" w:themeColor="text1"/>
+                                <w:kern w:val="24"/>
+                                <w:sz w:val="20"/>
+                                <w:szCs w:val="20"/>
+                              </w:rPr>
+                              <w:t xml:space="preserve">patients who received one or more doses of HPV vaccine by </w:t>
+                            </w:r>
+                            <w:r>
+                              <w:rPr>
+                                <w:bCs/>
+                                <w:color w:val="000000" w:themeColor="text1"/>
+                                <w:kern w:val="24"/>
+                                <w:sz w:val="20"/>
+                                <w:szCs w:val="20"/>
+                              </w:rPr>
+                              <w:t>gender, race, and ethnicit</w:t>
+                            </w:r>
+                            <w:r>
+                              <w:rPr>
+                                <w:rFonts w:eastAsiaTheme="minorEastAsia" w:hint="eastAsia"/>
+                                <w:bCs/>
+                                <w:color w:val="000000" w:themeColor="text1"/>
+                                <w:kern w:val="24"/>
+                                <w:sz w:val="20"/>
+                                <w:szCs w:val="20"/>
+                              </w:rPr>
+                              <w:t>y</w:t>
+                            </w:r>
+                            <w:r>
+                              <w:rPr>
+                                <w:bCs/>
+                                <w:color w:val="000000" w:themeColor="text1"/>
+                                <w:kern w:val="24"/>
+                                <w:sz w:val="20"/>
+                                <w:szCs w:val="20"/>
+                              </w:rPr>
+                              <w:t>.</w:t>
+                            </w:r>
+                          </w:p>
+                        </w:txbxContent>
+                      </v:textbox>
+                    </v:shape>
+                    <v:shape id="TextBox 30" o:spid="_x0000_s1030" type="#_x0000_t202" style="position:absolute;left:2762;top:44338;width:32004;height:3106;visibility:visible;mso-wrap-style:square;v-text-anchor:top" o:gfxdata="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" filled="f" stroked="f">
+                      <v:textbox inset="0,,0">
+                        <w:txbxContent>
+                          <w:p>
+                            <w:pPr>
+                              <w:pStyle w:val="NormalWeb"/>
+                              <w:numPr>
+                                <w:ilvl w:val="0"/>
+                                <w:numId w:val="11"/>
+                              </w:numPr>
+                              <w:spacing w:before="0" w:beforeAutospacing="0" w:after="0" w:afterAutospacing="0"/>
+                              <w:rPr>
+                                <w:color w:val="000000" w:themeColor="text1"/>
+                                <w:kern w:val="24"/>
+                                <w:sz w:val="20"/>
+                                <w:szCs w:val="22"/>
+                              </w:rPr>
+                            </w:pPr>
+                            <w:r>
+                              <w:rPr>
+                                <w:rFonts w:hint="eastAsia"/>
+                                <w:color w:val="000000" w:themeColor="text1"/>
+                                <w:kern w:val="24"/>
+                                <w:sz w:val="20"/>
+                                <w:szCs w:val="22"/>
+                              </w:rPr>
+                              <w:t>Male</w:t>
+                            </w:r>
+                            <w:r>
+                              <w:rPr>
+                                <w:color w:val="000000" w:themeColor="text1"/>
+                                <w:kern w:val="24"/>
+                                <w:sz w:val="20"/>
+                                <w:szCs w:val="22"/>
+                              </w:rPr>
+                              <w:t xml:space="preserve"> patients </w:t>
+                            </w:r>
+                            <w:r>
+                              <w:rPr>
+                                <w:rFonts w:eastAsiaTheme="minorEastAsia" w:hint="eastAsia"/>
+                                <w:color w:val="000000" w:themeColor="text1"/>
+                                <w:kern w:val="24"/>
+                                <w:sz w:val="20"/>
+                                <w:szCs w:val="22"/>
+                              </w:rPr>
+                              <w:t>with one or more HPV Vaccine doses</w:t>
+                            </w:r>
+                            <w:r>
+                              <w:rPr>
+                                <w:color w:val="000000" w:themeColor="text1"/>
+                                <w:kern w:val="24"/>
+                                <w:sz w:val="20"/>
+                                <w:szCs w:val="22"/>
+                              </w:rPr>
+                              <w:t>.</w:t>
+                            </w:r>
+                          </w:p>
+                        </w:txbxContent>
+                      </v:textbox>
+                    </v:shape>
+                    <v:shape id="TextBox 30" o:spid="_x0000_s1031" type="#_x0000_t202" style="position:absolute;left:2762;top:67675;width:32004;height:3105;visibility:visible;mso-wrap-style:square;v-text-anchor:top" o:gfxdata="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" filled="f" stroked="f">
+                      <v:textbox inset="0,,0">
+                        <w:txbxContent>
+                          <w:p>
+                            <w:pPr>
+                              <w:pStyle w:val="NormalWeb"/>
+                              <w:numPr>
+                                <w:ilvl w:val="0"/>
+                                <w:numId w:val="13"/>
+                              </w:numPr>
+                              <w:spacing w:before="0" w:beforeAutospacing="0" w:after="0" w:afterAutospacing="0"/>
+                              <w:rPr>
+                                <w:color w:val="000000" w:themeColor="text1"/>
+                                <w:kern w:val="24"/>
+                                <w:sz w:val="20"/>
+                                <w:szCs w:val="22"/>
+                              </w:rPr>
+                            </w:pPr>
+                            <w:r>
+                              <w:rPr>
+                                <w:color w:val="000000" w:themeColor="text1"/>
+                                <w:kern w:val="24"/>
+                                <w:sz w:val="20"/>
+                                <w:szCs w:val="22"/>
+                              </w:rPr>
+                              <w:t xml:space="preserve">Black people </w:t>
+                            </w:r>
+                            <w:r>
+                              <w:rPr>
+                                <w:rFonts w:eastAsiaTheme="minorEastAsia" w:hint="eastAsia"/>
+                                <w:color w:val="000000" w:themeColor="text1"/>
+                                <w:kern w:val="24"/>
+                                <w:sz w:val="20"/>
+                                <w:szCs w:val="22"/>
+                              </w:rPr>
+                              <w:t>with one or more HPV Vaccine doses</w:t>
+                            </w:r>
+                            <w:r>
+                              <w:rPr>
+                                <w:color w:val="000000" w:themeColor="text1"/>
+                                <w:kern w:val="24"/>
+                                <w:sz w:val="20"/>
+                                <w:szCs w:val="22"/>
+                              </w:rPr>
+                              <w:t>.</w:t>
+                            </w:r>
+                          </w:p>
+                        </w:txbxContent>
+                      </v:textbox>
+                    </v:shape>
+                    <v:shape id="TextBox 30" o:spid="_x0000_s1032" type="#_x0000_t202" style="position:absolute;left:35623;top:67675;width:32004;height:3105;visibility:visible;mso-wrap-style:square;v-text-anchor:top" o:gfxdata="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" filled="f" stroked="f">
+                      <v:textbox inset="0,,0">
+                        <w:txbxContent>
+                          <w:p>
+                            <w:pPr>
+                              <w:pStyle w:val="NormalWeb"/>
+                              <w:numPr>
+                                <w:ilvl w:val="0"/>
+                                <w:numId w:val="14"/>
+                              </w:numPr>
+                              <w:spacing w:before="0" w:beforeAutospacing="0" w:after="0" w:afterAutospacing="0"/>
+                              <w:rPr>
+                                <w:color w:val="000000" w:themeColor="text1"/>
+                                <w:kern w:val="24"/>
+                                <w:sz w:val="20"/>
+                                <w:szCs w:val="22"/>
+                              </w:rPr>
+                            </w:pPr>
+                            <w:r>
+                              <w:rPr>
+                                <w:color w:val="000000" w:themeColor="text1"/>
+                                <w:kern w:val="24"/>
+                                <w:sz w:val="20"/>
+                                <w:szCs w:val="22"/>
+                              </w:rPr>
+                              <w:t xml:space="preserve">Asian people </w:t>
+                            </w:r>
+                            <w:r>
+                              <w:rPr>
+                                <w:rFonts w:eastAsiaTheme="minorEastAsia" w:hint="eastAsia"/>
+                                <w:color w:val="000000" w:themeColor="text1"/>
+                                <w:kern w:val="24"/>
+                                <w:sz w:val="20"/>
+                                <w:szCs w:val="22"/>
+                              </w:rPr>
+                              <w:t>with one or more HPV Vaccine doses</w:t>
+                            </w:r>
+                            <w:r>
+                              <w:rPr>
+                                <w:color w:val="000000" w:themeColor="text1"/>
+                                <w:kern w:val="24"/>
+                                <w:sz w:val="20"/>
+                                <w:szCs w:val="22"/>
+                              </w:rPr>
+                              <w:t>.</w:t>
+                            </w:r>
+                          </w:p>
+                        </w:txbxContent>
+                      </v:textbox>
+                    </v:shape>
+                    <v:shape id="TextBox 30" o:spid="_x0000_s1033" type="#_x0000_t202" style="position:absolute;left:2542;top:90003;width:33738;height:3105;visibility:visible;mso-wrap-style:square;v-text-anchor:top" o:gfxdata="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" filled="f" stroked="f">
+                      <v:textbox inset="0,,0">
+                        <w:txbxContent>
+                          <w:p>
+                            <w:pPr>
+                              <w:pStyle w:val="NormalWeb"/>
+                              <w:numPr>
+                                <w:ilvl w:val="0"/>
+                                <w:numId w:val="15"/>
+                              </w:numPr>
+                              <w:spacing w:before="0" w:beforeAutospacing="0" w:after="0" w:afterAutospacing="0"/>
+                              <w:rPr>
+                                <w:color w:val="000000" w:themeColor="text1"/>
+                                <w:kern w:val="24"/>
+                                <w:sz w:val="20"/>
+                                <w:szCs w:val="22"/>
+                              </w:rPr>
+                            </w:pPr>
+                            <w:r>
+                              <w:rPr>
+                                <w:color w:val="000000" w:themeColor="text1"/>
+                                <w:kern w:val="24"/>
+                                <w:sz w:val="20"/>
+                                <w:szCs w:val="22"/>
+                              </w:rPr>
+                              <w:t xml:space="preserve">Non-Hispanic people </w:t>
+                            </w:r>
+                            <w:r>
+                              <w:rPr>
+                                <w:rFonts w:eastAsiaTheme="minorEastAsia" w:hint="eastAsia"/>
+                                <w:color w:val="000000" w:themeColor="text1"/>
+                                <w:kern w:val="24"/>
+                                <w:sz w:val="20"/>
+                                <w:szCs w:val="22"/>
+                              </w:rPr>
+                              <w:t>with one or more HPV Vaccine doses</w:t>
+                            </w:r>
+                            <w:r>
+                              <w:rPr>
+                                <w:color w:val="000000" w:themeColor="text1"/>
+                                <w:kern w:val="24"/>
+                                <w:sz w:val="20"/>
+                                <w:szCs w:val="22"/>
+                              </w:rPr>
+                              <w:t>.</w:t>
+                            </w:r>
+                          </w:p>
+                        </w:txbxContent>
+                      </v:textbox>
+                    </v:shape>
+                    <v:shape id="TextBox 30" o:spid="_x0000_s1034" type="#_x0000_t202" style="position:absolute;left:35890;top:90003;width:34011;height:3105;visibility:visible;mso-wrap-style:square;v-text-anchor:top" o:gfxdata="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" filled="f" stroked="f">
+                      <v:textbox inset="0,,0">
+                        <w:txbxContent>
+                          <w:p>
+                            <w:pPr>
+                              <w:pStyle w:val="NormalWeb"/>
+                              <w:numPr>
+                                <w:ilvl w:val="0"/>
+                                <w:numId w:val="16"/>
+                              </w:numPr>
+                              <w:spacing w:before="0" w:beforeAutospacing="0" w:after="0" w:afterAutospacing="0"/>
+                              <w:rPr>
+                                <w:color w:val="000000" w:themeColor="text1"/>
+                                <w:kern w:val="24"/>
+                                <w:sz w:val="20"/>
+                                <w:szCs w:val="22"/>
+                              </w:rPr>
+                            </w:pPr>
+                            <w:r>
+                              <w:rPr>
+                                <w:color w:val="000000" w:themeColor="text1"/>
+                                <w:kern w:val="24"/>
+                                <w:sz w:val="20"/>
+                                <w:szCs w:val="22"/>
+                              </w:rPr>
+                              <w:t xml:space="preserve">Hispanic people </w:t>
+                            </w:r>
+                            <w:r>
+                              <w:rPr>
+                                <w:rFonts w:eastAsiaTheme="minorEastAsia" w:hint="eastAsia"/>
+                                <w:color w:val="000000" w:themeColor="text1"/>
+                                <w:kern w:val="24"/>
+                                <w:sz w:val="20"/>
+                                <w:szCs w:val="22"/>
+                              </w:rPr>
+                              <w:t>with one or more HPV Vaccine doses</w:t>
+                            </w:r>
+                            <w:r>
+                              <w:rPr>
+                                <w:color w:val="000000" w:themeColor="text1"/>
+                                <w:kern w:val="24"/>
+                                <w:sz w:val="20"/>
+                                <w:szCs w:val="22"/>
+                              </w:rPr>
+                              <w:t>.</w:t>
+                            </w:r>
+                          </w:p>
+                        </w:txbxContent>
+                      </v:textbox>
+                    </v:shape>
+                    <v:shape id="TextBox 30" o:spid="_x0000_s1035" type="#_x0000_t202" style="position:absolute;left:35671;top:44338;width:32004;height:3106;visibility:visible;mso-wrap-style:square;v-text-anchor:top" o:gfxdata="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" filled="f" stroked="f">
+                      <v:textbox inset="0,,0">
+                        <w:txbxContent>
+                          <w:p>
+                            <w:pPr>
+                              <w:pStyle w:val="NormalWeb"/>
+                              <w:numPr>
+                                <w:ilvl w:val="0"/>
+                                <w:numId w:val="12"/>
+                              </w:numPr>
+                              <w:spacing w:before="0" w:beforeAutospacing="0" w:after="0" w:afterAutospacing="0"/>
+                              <w:rPr>
+                                <w:color w:val="000000" w:themeColor="text1"/>
+                                <w:kern w:val="24"/>
+                                <w:sz w:val="20"/>
+                                <w:szCs w:val="22"/>
+                              </w:rPr>
+                            </w:pPr>
+                            <w:r>
+                              <w:rPr>
+                                <w:rFonts w:hint="eastAsia"/>
+                                <w:color w:val="000000" w:themeColor="text1"/>
+                                <w:kern w:val="24"/>
+                                <w:sz w:val="20"/>
+                                <w:szCs w:val="22"/>
+                              </w:rPr>
+                              <w:t>White</w:t>
+                            </w:r>
+                            <w:r>
+                              <w:rPr>
+                                <w:color w:val="000000" w:themeColor="text1"/>
+                                <w:kern w:val="24"/>
+                                <w:sz w:val="20"/>
+                                <w:szCs w:val="22"/>
+                              </w:rPr>
+                              <w:t xml:space="preserve"> people </w:t>
+                            </w:r>
+                            <w:r>
+                              <w:rPr>
+                                <w:rFonts w:eastAsiaTheme="minorEastAsia" w:hint="eastAsia"/>
+                                <w:color w:val="000000" w:themeColor="text1"/>
+                                <w:kern w:val="24"/>
+                                <w:sz w:val="20"/>
+                                <w:szCs w:val="22"/>
+                              </w:rPr>
+                              <w:t>with one or more HPV Vaccine doses</w:t>
+                            </w:r>
+                            <w:r>
+                              <w:rPr>
+                                <w:color w:val="000000" w:themeColor="text1"/>
+                                <w:kern w:val="24"/>
+                                <w:sz w:val="20"/>
+                                <w:szCs w:val="22"/>
+                              </w:rPr>
+                              <w:t>.</w:t>
+                            </w:r>
+                          </w:p>
+                        </w:txbxContent>
+                      </v:textbox>
+                    </v:shape>
+                    <v:shape id="TextBox 30" o:spid="_x0000_s1036" type="#_x0000_t202" style="position:absolute;left:2762;top:22288;width:32004;height:3105;visibility:visible;mso-wrap-style:square;v-text-anchor:top" o:gfxdata="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" filled="f" stroked="f">
+                      <v:textbox inset="0,,0">
+                        <w:txbxContent>
+                          <w:p>
+                            <w:pPr>
+                              <w:pStyle w:val="NormalWeb"/>
+                              <w:numPr>
+                                <w:ilvl w:val="0"/>
+                                <w:numId w:val="10"/>
+                              </w:numPr>
+                              <w:spacing w:before="0" w:beforeAutospacing="0" w:after="0" w:afterAutospacing="0"/>
+                              <w:rPr>
+                                <w:color w:val="000000" w:themeColor="text1"/>
+                                <w:kern w:val="24"/>
+                                <w:sz w:val="20"/>
+                                <w:szCs w:val="22"/>
+                              </w:rPr>
+                            </w:pPr>
+                            <w:r>
+                              <w:rPr>
+                                <w:color w:val="000000" w:themeColor="text1"/>
+                                <w:kern w:val="24"/>
+                                <w:sz w:val="20"/>
+                                <w:szCs w:val="22"/>
+                              </w:rPr>
+                              <w:t xml:space="preserve">All </w:t>
+                            </w:r>
+                            <w:r>
+                              <w:rPr>
+                                <w:color w:val="000000" w:themeColor="text1"/>
+                                <w:kern w:val="24"/>
+                                <w:sz w:val="20"/>
+                                <w:szCs w:val="22"/>
+                              </w:rPr>
+                              <w:t xml:space="preserve">patients </w:t>
+                            </w:r>
+                            <w:r>
+                              <w:rPr>
+                                <w:rFonts w:eastAsiaTheme="minorEastAsia" w:hint="eastAsia"/>
+                                <w:color w:val="000000" w:themeColor="text1"/>
+                                <w:kern w:val="24"/>
+                                <w:sz w:val="20"/>
+                                <w:szCs w:val="22"/>
+                              </w:rPr>
+                              <w:t>with one or more HPV Vaccine doses</w:t>
+                            </w:r>
+                          </w:p>
+                        </w:txbxContent>
+                      </v:textbox>
+                    </v:shape>
+                    <v:shape id="TextBox 30" o:spid="_x0000_s1037" type="#_x0000_t202" style="position:absolute;left:35385;top:22288;width:32004;height:3105;visibility:visible;mso-wrap-style:square;v-text-anchor:top" o:gfxdata="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" filled="f" stroked="f">
+                      <v:textbox inset="0,,0">
+                        <w:txbxContent>
+                          <w:p>
+                            <w:pPr>
+                              <w:pStyle w:val="NormalWeb"/>
+                              <w:numPr>
+                                <w:ilvl w:val="0"/>
+                                <w:numId w:val="9"/>
+                              </w:numPr>
+                              <w:spacing w:before="0" w:beforeAutospacing="0" w:after="0" w:afterAutospacing="0"/>
+                              <w:rPr>
+                                <w:color w:val="000000" w:themeColor="text1"/>
+                                <w:kern w:val="24"/>
+                                <w:sz w:val="20"/>
+                                <w:szCs w:val="22"/>
+                              </w:rPr>
+                            </w:pPr>
+                            <w:r>
+                              <w:rPr>
+                                <w:color w:val="000000" w:themeColor="text1"/>
+                                <w:kern w:val="24"/>
+                                <w:sz w:val="20"/>
+                                <w:szCs w:val="22"/>
+                              </w:rPr>
+                              <w:t xml:space="preserve">Female patients </w:t>
+                            </w:r>
+                            <w:r>
+                              <w:rPr>
+                                <w:rFonts w:eastAsiaTheme="minorEastAsia" w:hint="eastAsia"/>
+                                <w:color w:val="000000" w:themeColor="text1"/>
+                                <w:kern w:val="24"/>
+                                <w:sz w:val="20"/>
+                                <w:szCs w:val="22"/>
+                              </w:rPr>
+                              <w:t>with one or more HPV Vaccine doses</w:t>
+                            </w:r>
+                            <w:r>
+                              <w:rPr>
+                                <w:color w:val="000000" w:themeColor="text1"/>
+                                <w:kern w:val="24"/>
+                                <w:sz w:val="20"/>
+                                <w:szCs w:val="22"/>
+                              </w:rPr>
+                              <w:t>.</w:t>
+                            </w:r>
+                          </w:p>
+                        </w:txbxContent>
+                      </v:textbox>
+                    </v:shape>
+                  </v:group>
+                  <v:shapetype id="_x0000_t75" coordsize="21600,21600" o:spt="75" o:preferrelative="t" path="m@4@5l@4@11@9@11@9@5xe" filled="f" stroked="f">
                     <v:stroke joinstyle="miter"/>
-                    <v:path gradientshapeok="t" o:connecttype="rect"/>
+                    <v:formulas>
+                      <v:f eqn="if lineDrawn pixelLineWidth 0"/>
+                      <v:f eqn="sum @0 1 0"/>
+                      <v:f eqn="sum 0 0 @1"/>
+                      <v:f eqn="prod @2 1 2"/>
+                      <v:f eqn="prod @3 21600 pixelWidth"/>
+                      <v:f eqn="prod @3 21600 pixelHeight"/>
+                      <v:f eqn="sum @0 0 1"/>
+                      <v:f eqn="prod @6 1 2"/>
+                      <v:f eqn="prod @7 21600 pixelWidth"/>
+                      <v:f eqn="sum @8 21600 0"/>
+                      <v:f eqn="prod @7 21600 pixelHeight"/>
+                      <v:f eqn="sum @10 21600 0"/>
+                    </v:formulas>
+                    <v:path o:extrusionok="f" gradientshapeok="t" o:connecttype="rect"/>
+                    <o:lock v:ext="edit" aspectratio="t"/>
                   </v:shapetype>
-                  <v:shape id="TextBox 1" o:spid="_x0000_s1028" type="#_x0000_t202" style="position:absolute;width:74415;height:2374;visibility:visible;mso-wrap-style:square;v-text-anchor:top" o:gfxdata="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" filled="f" stroked="f">
-                    <v:textbox style="mso-fit-shape-to-text:t">
-                      <w:txbxContent>
-                        <w:p>
-                          <w:pPr>
-                            <w:pStyle w:val="NormalWeb"/>
-                            <w:spacing w:before="0" w:beforeAutospacing="0" w:after="0" w:afterAutospacing="0"/>
-                            <w:rPr>
-                              <w:rFonts w:eastAsiaTheme="minorEastAsia" w:hint="eastAsia"/>
-                              <w:bCs/>
-                              <w:color w:val="000000" w:themeColor="text1"/>
-                              <w:kern w:val="24"/>
-                              <w:sz w:val="20"/>
-                              <w:szCs w:val="20"/>
-                            </w:rPr>
-                          </w:pPr>
-                          <w:r>
-                            <w:rPr>
-                              <w:b/>
-                              <w:color w:val="000000" w:themeColor="text1"/>
-                              <w:kern w:val="24"/>
-                              <w:sz w:val="20"/>
-                              <w:szCs w:val="20"/>
-                            </w:rPr>
-                            <w:t>Figure A</w:t>
-                          </w:r>
-                          <w:r>
-                            <w:rPr>
-                              <w:bCs/>
-                              <w:color w:val="000000" w:themeColor="text1"/>
-                              <w:kern w:val="24"/>
-                              <w:sz w:val="20"/>
-                              <w:szCs w:val="20"/>
-                            </w:rPr>
-                            <w:t>.</w:t>
-                          </w:r>
-                          <w:r>
-                            <w:rPr>
-                              <w:bCs/>
-                              <w:color w:val="000000" w:themeColor="text1"/>
-                              <w:kern w:val="24"/>
-                              <w:sz w:val="20"/>
-                              <w:szCs w:val="20"/>
-                            </w:rPr>
-                            <w:t xml:space="preserve">  </w:t>
-                          </w:r>
-                          <w:r>
-                            <w:rPr>
-                              <w:rFonts w:eastAsiaTheme="minorEastAsia" w:hint="eastAsia"/>
-                              <w:bCs/>
-                              <w:color w:val="000000" w:themeColor="text1"/>
-                              <w:kern w:val="24"/>
-                              <w:sz w:val="20"/>
-                              <w:szCs w:val="20"/>
-                            </w:rPr>
-                            <w:t>A</w:t>
-                          </w:r>
-                          <w:r>
-                            <w:rPr>
-                              <w:bCs/>
-                              <w:color w:val="000000" w:themeColor="text1"/>
-                              <w:kern w:val="24"/>
-                              <w:sz w:val="20"/>
-                              <w:szCs w:val="20"/>
-                            </w:rPr>
-                            <w:t xml:space="preserve">ge distributions of </w:t>
-                          </w:r>
-                          <w:r>
-                            <w:rPr>
-                              <w:rFonts w:eastAsiaTheme="minorEastAsia" w:hint="eastAsia"/>
-                              <w:bCs/>
-                              <w:color w:val="000000" w:themeColor="text1"/>
-                              <w:kern w:val="24"/>
-                              <w:sz w:val="20"/>
-                              <w:szCs w:val="20"/>
-                            </w:rPr>
-                            <w:t xml:space="preserve">patients who received one or more doses of HPV vaccine by </w:t>
-                          </w:r>
-                          <w:r>
-                            <w:rPr>
-                              <w:bCs/>
-                              <w:color w:val="000000" w:themeColor="text1"/>
-                              <w:kern w:val="24"/>
-                              <w:sz w:val="20"/>
-                              <w:szCs w:val="20"/>
-                            </w:rPr>
-                            <w:t>gender, race, and ethnicit</w:t>
-                          </w:r>
-                          <w:r>
-                            <w:rPr>
-                              <w:rFonts w:eastAsiaTheme="minorEastAsia" w:hint="eastAsia"/>
-                              <w:bCs/>
-                              <w:color w:val="000000" w:themeColor="text1"/>
-                              <w:kern w:val="24"/>
-                              <w:sz w:val="20"/>
-                              <w:szCs w:val="20"/>
-                            </w:rPr>
-                            <w:t>y</w:t>
-                          </w:r>
-                          <w:r>
-                            <w:rPr>
-                              <w:bCs/>
-                              <w:color w:val="000000" w:themeColor="text1"/>
-                              <w:kern w:val="24"/>
-                              <w:sz w:val="20"/>
-                              <w:szCs w:val="20"/>
-                            </w:rPr>
-                            <w:t>.</w:t>
-                          </w:r>
-                        </w:p>
-                      </w:txbxContent>
-                    </v:textbox>
+                  <v:shape id="Picture 35" o:spid="_x0000_s1038" type="#_x0000_t75" alt="A graph of age and age&#10;&#10;Description automatically generated" style="position:absolute;left:5522;top:70006;width:27432;height:20574;visibility:visible;mso-wrap-style:square" o:gfxdata="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">
+                    <v:imagedata r:id="rId14" o:title="A graph of age and age&#10;&#10;Description automatically generated"/>
                   </v:shape>
-                  <v:shape id="TextBox 30" o:spid="_x0000_s1029" type="#_x0000_t202" style="position:absolute;left:2762;top:44338;width:32004;height:3106;visibility:visible;mso-wrap-style:square;v-text-anchor:top" o:gfxdata="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" filled="f" stroked="f">
-                    <v:textbox inset="0,,0">
-                      <w:txbxContent>
-                        <w:p>
-                          <w:pPr>
-                            <w:pStyle w:val="NormalWeb"/>
-                            <w:numPr>
-                              <w:ilvl w:val="0"/>
-                              <w:numId w:val="11"/>
-                            </w:numPr>
-                            <w:spacing w:before="0" w:beforeAutospacing="0" w:after="0" w:afterAutospacing="0"/>
-                            <w:rPr>
-                              <w:color w:val="000000" w:themeColor="text1"/>
-                              <w:kern w:val="24"/>
-                              <w:sz w:val="20"/>
-                              <w:szCs w:val="22"/>
-                            </w:rPr>
-                          </w:pPr>
-                          <w:r>
-                            <w:rPr>
-                              <w:rFonts w:hint="eastAsia"/>
-                              <w:color w:val="000000" w:themeColor="text1"/>
-                              <w:kern w:val="24"/>
-                              <w:sz w:val="20"/>
-                              <w:szCs w:val="22"/>
-                            </w:rPr>
-                            <w:t>Male</w:t>
-                          </w:r>
-                          <w:r>
-                            <w:rPr>
-                              <w:color w:val="000000" w:themeColor="text1"/>
-                              <w:kern w:val="24"/>
-                              <w:sz w:val="20"/>
-                              <w:szCs w:val="22"/>
-                            </w:rPr>
-                            <w:t xml:space="preserve"> patients </w:t>
-                          </w:r>
-                          <w:r>
-                            <w:rPr>
-                              <w:rFonts w:eastAsiaTheme="minorEastAsia" w:hint="eastAsia"/>
-                              <w:color w:val="000000" w:themeColor="text1"/>
-                              <w:kern w:val="24"/>
-                              <w:sz w:val="20"/>
-                              <w:szCs w:val="22"/>
-                            </w:rPr>
-                            <w:t>with one or more HPV Vaccine doses</w:t>
-                          </w:r>
-                          <w:r>
-                            <w:rPr>
-                              <w:color w:val="000000" w:themeColor="text1"/>
-                              <w:kern w:val="24"/>
-                              <w:sz w:val="20"/>
-                              <w:szCs w:val="22"/>
-                            </w:rPr>
-                            <w:t>.</w:t>
-                          </w:r>
-                        </w:p>
-                      </w:txbxContent>
-                    </v:textbox>
+                  <v:shape id="Picture 34" o:spid="_x0000_s1039" type="#_x0000_t75" alt="A graph of a number of patients with hpv vaccine&#10;&#10;Description automatically generated" style="position:absolute;left:5522;top:24286;width:27432;height:20574;visibility:visible;mso-wrap-style:square" o:gfxdata="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">
+                    <v:imagedata r:id="rId15" o:title="A graph of a number of patients with hpv vaccine&#10;&#10;Description automatically generated"/>
                   </v:shape>
-                  <v:shape id="TextBox 30" o:spid="_x0000_s1030" type="#_x0000_t202" style="position:absolute;left:2762;top:67675;width:32004;height:3105;visibility:visible;mso-wrap-style:square;v-text-anchor:top" o:gfxdata="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" filled="f" stroked="f">
-                    <v:textbox inset="0,,0">
-                      <w:txbxContent>
-                        <w:p>
-                          <w:pPr>
-                            <w:pStyle w:val="NormalWeb"/>
-                            <w:numPr>
-                              <w:ilvl w:val="0"/>
-                              <w:numId w:val="13"/>
-                            </w:numPr>
-                            <w:spacing w:before="0" w:beforeAutospacing="0" w:after="0" w:afterAutospacing="0"/>
-                            <w:rPr>
-                              <w:color w:val="000000" w:themeColor="text1"/>
-                              <w:kern w:val="24"/>
-                              <w:sz w:val="20"/>
-                              <w:szCs w:val="22"/>
-                            </w:rPr>
-                          </w:pPr>
-                          <w:r>
-                            <w:rPr>
-                              <w:color w:val="000000" w:themeColor="text1"/>
-                              <w:kern w:val="24"/>
-                              <w:sz w:val="20"/>
-                              <w:szCs w:val="22"/>
-                            </w:rPr>
-                            <w:t xml:space="preserve">Black people </w:t>
-                          </w:r>
-                          <w:r>
-                            <w:rPr>
-                              <w:rFonts w:eastAsiaTheme="minorEastAsia" w:hint="eastAsia"/>
-                              <w:color w:val="000000" w:themeColor="text1"/>
-                              <w:kern w:val="24"/>
-                              <w:sz w:val="20"/>
-                              <w:szCs w:val="22"/>
-                            </w:rPr>
-                            <w:t>with one or more HPV Vaccine doses</w:t>
-                          </w:r>
-                          <w:r>
-                            <w:rPr>
-                              <w:color w:val="000000" w:themeColor="text1"/>
-                              <w:kern w:val="24"/>
-                              <w:sz w:val="20"/>
-                              <w:szCs w:val="22"/>
-                            </w:rPr>
-                            <w:t>.</w:t>
-                          </w:r>
-                        </w:p>
-                      </w:txbxContent>
-                    </v:textbox>
+                  <v:shape id="Picture 32" o:spid="_x0000_s1040" type="#_x0000_t75" alt="A graph of a number of patients with hpv vaccine&#10;&#10;Description automatically generated" style="position:absolute;left:36612;top:2340;width:27432;height:20574;visibility:visible;mso-wrap-style:square" o:gfxdata="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">
+                    <v:imagedata r:id="rId16" o:title="A graph of a number of patients with hpv vaccine&#10;&#10;Description automatically generated"/>
                   </v:shape>
-                  <v:shape id="TextBox 30" o:spid="_x0000_s1031" type="#_x0000_t202" style="position:absolute;left:35623;top:67675;width:32004;height:3105;visibility:visible;mso-wrap-style:square;v-text-anchor:top" o:gfxdata="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" filled="f" stroked="f">
-                    <v:textbox inset="0,,0">
-                      <w:txbxContent>
-                        <w:p>
-                          <w:pPr>
-                            <w:pStyle w:val="NormalWeb"/>
-                            <w:numPr>
-                              <w:ilvl w:val="0"/>
-                              <w:numId w:val="14"/>
-                            </w:numPr>
-                            <w:spacing w:before="0" w:beforeAutospacing="0" w:after="0" w:afterAutospacing="0"/>
-                            <w:rPr>
-                              <w:color w:val="000000" w:themeColor="text1"/>
-                              <w:kern w:val="24"/>
-                              <w:sz w:val="20"/>
-                              <w:szCs w:val="22"/>
-                            </w:rPr>
-                          </w:pPr>
-                          <w:r>
-                            <w:rPr>
-                              <w:color w:val="000000" w:themeColor="text1"/>
-                              <w:kern w:val="24"/>
-                              <w:sz w:val="20"/>
-                              <w:szCs w:val="22"/>
-                            </w:rPr>
-                            <w:t xml:space="preserve">Asian people </w:t>
-                          </w:r>
-                          <w:r>
-                            <w:rPr>
-                              <w:rFonts w:eastAsiaTheme="minorEastAsia" w:hint="eastAsia"/>
-                              <w:color w:val="000000" w:themeColor="text1"/>
-                              <w:kern w:val="24"/>
-                              <w:sz w:val="20"/>
-                              <w:szCs w:val="22"/>
-                            </w:rPr>
-                            <w:t>with one or more HPV Vaccine doses</w:t>
-                          </w:r>
-                          <w:r>
-                            <w:rPr>
-                              <w:color w:val="000000" w:themeColor="text1"/>
-                              <w:kern w:val="24"/>
-                              <w:sz w:val="20"/>
-                              <w:szCs w:val="22"/>
-                            </w:rPr>
-                            <w:t>.</w:t>
-                          </w:r>
-                        </w:p>
-                      </w:txbxContent>
-                    </v:textbox>
+                  <v:shape id="Picture 36" o:spid="_x0000_s1041" type="#_x0000_t75" alt="A graph of age at first hpv vaccine dose&#10;&#10;Description automatically generated" style="position:absolute;left:5522;top:2340;width:27432;height:20574;visibility:visible;mso-wrap-style:square" o:gfxdata="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">
+                    <v:imagedata r:id="rId17" o:title="A graph of age at first hpv vaccine dose&#10;&#10;Description automatically generated"/>
                   </v:shape>
-                  <v:shape id="TextBox 30" o:spid="_x0000_s1032" type="#_x0000_t202" style="position:absolute;left:2542;top:90003;width:33738;height:3105;visibility:visible;mso-wrap-style:square;v-text-anchor:top" o:gfxdata="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" filled="f" stroked="f">
-                    <v:textbox inset="0,,0">
-                      <w:txbxContent>
-                        <w:p>
-                          <w:pPr>
-                            <w:pStyle w:val="NormalWeb"/>
-                            <w:numPr>
-                              <w:ilvl w:val="0"/>
-                              <w:numId w:val="15"/>
-                            </w:numPr>
-                            <w:spacing w:before="0" w:beforeAutospacing="0" w:after="0" w:afterAutospacing="0"/>
-                            <w:rPr>
-                              <w:color w:val="000000" w:themeColor="text1"/>
-                              <w:kern w:val="24"/>
-                              <w:sz w:val="20"/>
-                              <w:szCs w:val="22"/>
-                            </w:rPr>
-                          </w:pPr>
-                          <w:r>
-                            <w:rPr>
-                              <w:color w:val="000000" w:themeColor="text1"/>
-                              <w:kern w:val="24"/>
-                              <w:sz w:val="20"/>
-                              <w:szCs w:val="22"/>
-                            </w:rPr>
-                            <w:t xml:space="preserve">Non-Hispanic people </w:t>
-                          </w:r>
-                          <w:r>
-                            <w:rPr>
-                              <w:rFonts w:eastAsiaTheme="minorEastAsia" w:hint="eastAsia"/>
-                              <w:color w:val="000000" w:themeColor="text1"/>
-                              <w:kern w:val="24"/>
-                              <w:sz w:val="20"/>
-                              <w:szCs w:val="22"/>
-                            </w:rPr>
-                            <w:t>with one or more HPV Vaccine doses</w:t>
-                          </w:r>
-                          <w:r>
-                            <w:rPr>
-                              <w:color w:val="000000" w:themeColor="text1"/>
-                              <w:kern w:val="24"/>
-                              <w:sz w:val="20"/>
-                              <w:szCs w:val="22"/>
-                            </w:rPr>
-                            <w:t>.</w:t>
-                          </w:r>
-                        </w:p>
-                      </w:txbxContent>
-                    </v:textbox>
+                  <v:shape id="Picture 31" o:spid="_x0000_s1042" type="#_x0000_t75" alt="A graph of a normal hpv vaccine&#10;&#10;Description automatically generated" style="position:absolute;left:5522;top:47146;width:27432;height:20574;visibility:visible;mso-wrap-style:square" o:gfxdata="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">
+                    <v:imagedata r:id="rId18" o:title="A graph of a normal hpv vaccine&#10;&#10;Description automatically generated"/>
                   </v:shape>
-                  <v:shape id="TextBox 30" o:spid="_x0000_s1033" type="#_x0000_t202" style="position:absolute;left:35890;top:90003;width:34011;height:3105;visibility:visible;mso-wrap-style:square;v-text-anchor:top" o:gfxdata="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" filled="f" stroked="f">
-                    <v:textbox inset="0,,0">
-                      <w:txbxContent>
-                        <w:p>
-                          <w:pPr>
-                            <w:pStyle w:val="NormalWeb"/>
-                            <w:numPr>
-                              <w:ilvl w:val="0"/>
-                              <w:numId w:val="16"/>
-                            </w:numPr>
-                            <w:spacing w:before="0" w:beforeAutospacing="0" w:after="0" w:afterAutospacing="0"/>
-                            <w:rPr>
-                              <w:color w:val="000000" w:themeColor="text1"/>
-                              <w:kern w:val="24"/>
-                              <w:sz w:val="20"/>
-                              <w:szCs w:val="22"/>
-                            </w:rPr>
-                          </w:pPr>
-                          <w:r>
-                            <w:rPr>
-                              <w:color w:val="000000" w:themeColor="text1"/>
-                              <w:kern w:val="24"/>
-                              <w:sz w:val="20"/>
-                              <w:szCs w:val="22"/>
-                            </w:rPr>
-                            <w:t xml:space="preserve">Hispanic people </w:t>
-                          </w:r>
-                          <w:r>
-                            <w:rPr>
-                              <w:rFonts w:eastAsiaTheme="minorEastAsia" w:hint="eastAsia"/>
-                              <w:color w:val="000000" w:themeColor="text1"/>
-                              <w:kern w:val="24"/>
-                              <w:sz w:val="20"/>
-                              <w:szCs w:val="22"/>
-                            </w:rPr>
-                            <w:t>with one or more HPV Vaccine doses</w:t>
-                          </w:r>
-                          <w:r>
-                            <w:rPr>
-                              <w:color w:val="000000" w:themeColor="text1"/>
-                              <w:kern w:val="24"/>
-                              <w:sz w:val="20"/>
-                              <w:szCs w:val="22"/>
-                            </w:rPr>
-                            <w:t>.</w:t>
-                          </w:r>
-                        </w:p>
-                      </w:txbxContent>
-                    </v:textbox>
-                  </v:shape>
-                  <v:shape id="TextBox 30" o:spid="_x0000_s1034" type="#_x0000_t202" style="position:absolute;left:35671;top:44338;width:32004;height:3106;visibility:visible;mso-wrap-style:square;v-text-anchor:top" o:gfxdata="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" filled="f" stroked="f">
-                    <v:textbox inset="0,,0">
-                      <w:txbxContent>
-                        <w:p>
-                          <w:pPr>
-                            <w:pStyle w:val="NormalWeb"/>
-                            <w:numPr>
-                              <w:ilvl w:val="0"/>
-                              <w:numId w:val="12"/>
-                            </w:numPr>
-                            <w:spacing w:before="0" w:beforeAutospacing="0" w:after="0" w:afterAutospacing="0"/>
-                            <w:rPr>
-                              <w:color w:val="000000" w:themeColor="text1"/>
-                              <w:kern w:val="24"/>
-                              <w:sz w:val="20"/>
-                              <w:szCs w:val="22"/>
-                            </w:rPr>
-                          </w:pPr>
-                          <w:r>
-                            <w:rPr>
-                              <w:rFonts w:hint="eastAsia"/>
-                              <w:color w:val="000000" w:themeColor="text1"/>
-                              <w:kern w:val="24"/>
-                              <w:sz w:val="20"/>
-                              <w:szCs w:val="22"/>
-                            </w:rPr>
-                            <w:t>White</w:t>
-                          </w:r>
-                          <w:r>
-                            <w:rPr>
-                              <w:color w:val="000000" w:themeColor="text1"/>
-                              <w:kern w:val="24"/>
-                              <w:sz w:val="20"/>
-                              <w:szCs w:val="22"/>
-                            </w:rPr>
-                            <w:t xml:space="preserve"> people </w:t>
-                          </w:r>
-                          <w:r>
-                            <w:rPr>
-                              <w:rFonts w:eastAsiaTheme="minorEastAsia" w:hint="eastAsia"/>
-                              <w:color w:val="000000" w:themeColor="text1"/>
-                              <w:kern w:val="24"/>
-                              <w:sz w:val="20"/>
-                              <w:szCs w:val="22"/>
-                            </w:rPr>
-                            <w:t>with one or more HPV Vaccine doses</w:t>
-                          </w:r>
-                          <w:r>
-                            <w:rPr>
-                              <w:color w:val="000000" w:themeColor="text1"/>
-                              <w:kern w:val="24"/>
-                              <w:sz w:val="20"/>
-                              <w:szCs w:val="22"/>
-                            </w:rPr>
-                            <w:t>.</w:t>
-                          </w:r>
-                        </w:p>
-                      </w:txbxContent>
-                    </v:textbox>
-                  </v:shape>
-                  <v:shape id="TextBox 30" o:spid="_x0000_s1035" type="#_x0000_t202" style="position:absolute;left:2762;top:22288;width:32004;height:3105;visibility:visible;mso-wrap-style:square;v-text-anchor:top" o:gfxdata="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" filled="f" stroked="f">
-                    <v:textbox inset="0,,0">
-                      <w:txbxContent>
-                        <w:p>
-                          <w:pPr>
-                            <w:pStyle w:val="NormalWeb"/>
-                            <w:numPr>
-                              <w:ilvl w:val="0"/>
-                              <w:numId w:val="10"/>
-                            </w:numPr>
-                            <w:spacing w:before="0" w:beforeAutospacing="0" w:after="0" w:afterAutospacing="0"/>
-                            <w:rPr>
-                              <w:color w:val="000000" w:themeColor="text1"/>
-                              <w:kern w:val="24"/>
-                              <w:sz w:val="20"/>
-                              <w:szCs w:val="22"/>
-                            </w:rPr>
-                          </w:pPr>
-                          <w:r>
-                            <w:rPr>
-                              <w:color w:val="000000" w:themeColor="text1"/>
-                              <w:kern w:val="24"/>
-                              <w:sz w:val="20"/>
-                              <w:szCs w:val="22"/>
-                            </w:rPr>
-                            <w:t xml:space="preserve">All </w:t>
-                          </w:r>
-                          <w:r>
-                            <w:rPr>
-                              <w:color w:val="000000" w:themeColor="text1"/>
-                              <w:kern w:val="24"/>
-                              <w:sz w:val="20"/>
-                              <w:szCs w:val="22"/>
-                            </w:rPr>
-                            <w:t xml:space="preserve">patients </w:t>
-                          </w:r>
-                          <w:r>
-                            <w:rPr>
-                              <w:rFonts w:eastAsiaTheme="minorEastAsia" w:hint="eastAsia"/>
-                              <w:color w:val="000000" w:themeColor="text1"/>
-                              <w:kern w:val="24"/>
-                              <w:sz w:val="20"/>
-                              <w:szCs w:val="22"/>
-                            </w:rPr>
-                            <w:t>with one or more HPV Vaccine doses</w:t>
-                          </w:r>
-                        </w:p>
-                      </w:txbxContent>
-                    </v:textbox>
-                  </v:shape>
-                  <v:shape id="TextBox 30" o:spid="_x0000_s1036" type="#_x0000_t202" style="position:absolute;left:35385;top:22288;width:32004;height:3105;visibility:visible;mso-wrap-style:square;v-text-anchor:top" o:gfxdata="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" filled="f" stroked="f">
-                    <v:textbox inset="0,,0">
-                      <w:txbxContent>
-                        <w:p>
-                          <w:pPr>
-                            <w:pStyle w:val="NormalWeb"/>
-                            <w:numPr>
-                              <w:ilvl w:val="0"/>
-                              <w:numId w:val="9"/>
-                            </w:numPr>
-                            <w:spacing w:before="0" w:beforeAutospacing="0" w:after="0" w:afterAutospacing="0"/>
-                            <w:rPr>
-                              <w:color w:val="000000" w:themeColor="text1"/>
-                              <w:kern w:val="24"/>
-                              <w:sz w:val="20"/>
-                              <w:szCs w:val="22"/>
-                            </w:rPr>
-                          </w:pPr>
-                          <w:r>
-                            <w:rPr>
-                              <w:color w:val="000000" w:themeColor="text1"/>
-                              <w:kern w:val="24"/>
-                              <w:sz w:val="20"/>
-                              <w:szCs w:val="22"/>
-                            </w:rPr>
-                            <w:t xml:space="preserve">Female patients </w:t>
-                          </w:r>
-                          <w:r>
-                            <w:rPr>
-                              <w:rFonts w:eastAsiaTheme="minorEastAsia" w:hint="eastAsia"/>
-                              <w:color w:val="000000" w:themeColor="text1"/>
-                              <w:kern w:val="24"/>
-                              <w:sz w:val="20"/>
-                              <w:szCs w:val="22"/>
-                            </w:rPr>
-                            <w:t>with one or more HPV Vaccine doses</w:t>
-                          </w:r>
-                          <w:r>
-                            <w:rPr>
-                              <w:color w:val="000000" w:themeColor="text1"/>
-                              <w:kern w:val="24"/>
-                              <w:sz w:val="20"/>
-                              <w:szCs w:val="22"/>
-                            </w:rPr>
-                            <w:t>.</w:t>
-                          </w:r>
-                        </w:p>
-                      </w:txbxContent>
-                    </v:textbox>
+                  <v:shape id="Picture 33" o:spid="_x0000_s1043" type="#_x0000_t75" alt="A graph of histopathology&#10;&#10;Description automatically generated" style="position:absolute;left:36612;top:70006;width:27432;height:20574;visibility:visible;mso-wrap-style:square" o:gfxdata="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">
+                    <v:imagedata r:id="rId19" o:title="A graph of histopathology&#10;&#10;Description automatically generated"/>
                   </v:shape>
                 </v:group>
-                <v:shapetype id="_x0000_t75" coordsize="21600,21600" o:spt="75" o:preferrelative="t" path="m@4@5l@4@11@9@11@9@5xe" filled="f" stroked="f">
-                  <v:stroke joinstyle="miter"/>
-                  <v:formulas>
-                    <v:f eqn="if lineDrawn pixelLineWidth 0"/>
-                    <v:f eqn="sum @0 1 0"/>
-                    <v:f eqn="sum 0 0 @1"/>
-                    <v:f eqn="prod @2 1 2"/>
-                    <v:f eqn="prod @3 21600 pixelWidth"/>
-                    <v:f eqn="prod @3 21600 pixelHeight"/>
-                    <v:f eqn="sum @0 0 1"/>
-                    <v:f eqn="prod @6 1 2"/>
-                    <v:f eqn="prod @7 21600 pixelWidth"/>
-                    <v:f eqn="sum @8 21600 0"/>
-                    <v:f eqn="prod @7 21600 pixelHeight"/>
-                    <v:f eqn="sum @10 21600 0"/>
-                  </v:formulas>
-                  <v:path o:extrusionok="f" gradientshapeok="t" o:connecttype="rect"/>
-                  <o:lock v:ext="edit" aspectratio="t"/>
-                </v:shapetype>
-                <v:shape id="Picture 35" o:spid="_x0000_s1037" type="#_x0000_t75" alt="A graph of age and age&#10;&#10;Description automatically generated" style="position:absolute;left:5522;top:70006;width:27432;height:20574;visibility:visible;mso-wrap-style:square" o:gfxdata="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">
-                  <v:imagedata r:id="rId14" o:title="A graph of age and age&#10;&#10;Description automatically generated"/>
+                <v:shape id="Picture 13" o:spid="_x0000_s1044" type="#_x0000_t75" style="position:absolute;left:36619;top:24268;width:27432;height:20574;visibility:visible;mso-wrap-style:square" o:gfxdata="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">
+                  <v:imagedata r:id="rId20" o:title=""/>
                 </v:shape>
-                <v:shape id="Picture 34" o:spid="_x0000_s1038" type="#_x0000_t75" alt="A graph of a number of patients with hpv vaccine&#10;&#10;Description automatically generated" style="position:absolute;left:5522;top:24286;width:27432;height:20574;visibility:visible;mso-wrap-style:square" o:gfxdata="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">
-                  <v:imagedata r:id="rId15" o:title="A graph of a number of patients with hpv vaccine&#10;&#10;Description automatically generated"/>
-                </v:shape>
-                <v:shape id="Picture 30" o:spid="_x0000_s1039" type="#_x0000_t75" alt="A graph of a number of patients with hpv vaccine&#10;&#10;Description automatically generated" style="position:absolute;left:36612;top:47146;width:27432;height:20574;visibility:visible;mso-wrap-style:square" o:gfxdata="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">
-                  <v:imagedata r:id="rId16" o:title="A graph of a number of patients with hpv vaccine&#10;&#10;Description automatically generated"/>
-                </v:shape>
-                <v:shape id="Picture 32" o:spid="_x0000_s1040" type="#_x0000_t75" alt="A graph of a number of patients with hpv vaccine&#10;&#10;Description automatically generated" style="position:absolute;left:36612;top:2340;width:27432;height:20574;visibility:visible;mso-wrap-style:square" o:gfxdata="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">
-                  <v:imagedata r:id="rId17" o:title="A graph of a number of patients with hpv vaccine&#10;&#10;Description automatically generated"/>
-                </v:shape>
-                <v:shape id="Picture 36" o:spid="_x0000_s1041" type="#_x0000_t75" alt="A graph of age at first hpv vaccine dose&#10;&#10;Description automatically generated" style="position:absolute;left:5522;top:2340;width:27432;height:20574;visibility:visible;mso-wrap-style:square" o:gfxdata="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">
-                  <v:imagedata r:id="rId18" o:title="A graph of age at first hpv vaccine dose&#10;&#10;Description automatically generated"/>
-                </v:shape>
-                <v:shape id="Picture 31" o:spid="_x0000_s1042" type="#_x0000_t75" alt="A graph of a normal hpv vaccine&#10;&#10;Description automatically generated" style="position:absolute;left:5522;top:47146;width:27432;height:20574;visibility:visible;mso-wrap-style:square" o:gfxdata="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">
-                  <v:imagedata r:id="rId19" o:title="A graph of a normal hpv vaccine&#10;&#10;Description automatically generated"/>
-                </v:shape>
-                <v:shape id="Picture 33" o:spid="_x0000_s1043" type="#_x0000_t75" alt="A graph of histopathology&#10;&#10;Description automatically generated" style="position:absolute;left:36612;top:70006;width:27432;height:20574;visibility:visible;mso-wrap-style:square" o:gfxdata="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">
-                  <v:imagedata r:id="rId20" o:title="A graph of histopathology&#10;&#10;Description automatically generated"/>
-                </v:shape>
-                <v:shape id="Picture 37" o:spid="_x0000_s1044" type="#_x0000_t75" alt="A graph of a number of patients with hpv vaccine&#10;&#10;Description automatically generated" style="position:absolute;left:36612;top:24286;width:27432;height:20574;visibility:visible;mso-wrap-style:square" o:gfxdata="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">
-                  <v:imagedata r:id="rId21" o:title="A graph of a number of patients with hpv vaccine&#10;&#10;Description automatically generated"/>
+                <v:shape id="Picture 12" o:spid="_x0000_s1045" type="#_x0000_t75" style="position:absolute;left:36619;top:47150;width:27432;height:20574;visibility:visible;mso-wrap-style:square" o:gfxdata="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">
+                  <v:imagedata r:id="rId21" o:title=""/>
                 </v:shape>
               </v:group>
             </w:pict>

</xml_diff>